<commit_message>
add How to select jpa join manny table
</commit_message>
<xml_diff>
--- a/Các link học java wed hay.docx
+++ b/Các link học java wed hay.docx
@@ -194,6 +194,7 @@
         <w:t>(</w:t>
       </w:r>
       <w:proofErr w:type="spellStart"/>
+      <w:proofErr w:type="gramStart"/>
       <w:r>
         <w:rPr>
           <w:rFonts w:ascii="Courier New" w:eastAsia="Times New Roman" w:hAnsi="Courier New" w:cs="Courier New"/>
@@ -213,6 +214,7 @@
         <w:t>pscChild</w:t>
       </w:r>
       <w:proofErr w:type="spellEnd"/>
+      <w:proofErr w:type="gramEnd"/>
       <w:r>
         <w:rPr>
           <w:rFonts w:ascii="Courier New" w:eastAsia="Times New Roman" w:hAnsi="Courier New" w:cs="Courier New"/>
@@ -364,6 +366,7 @@
         <w:t xml:space="preserve"> </w:t>
       </w:r>
       <w:proofErr w:type="spellStart"/>
+      <w:proofErr w:type="gramStart"/>
       <w:r>
         <w:t>có</w:t>
       </w:r>
@@ -376,6 +379,7 @@
         <w:t>thể</w:t>
       </w:r>
       <w:proofErr w:type="spellEnd"/>
+      <w:proofErr w:type="gramEnd"/>
       <w:r>
         <w:t xml:space="preserve"> </w:t>
       </w:r>
@@ -1332,13 +1336,18 @@
       </w:r>
       <w:proofErr w:type="spellEnd"/>
       <w:r>
-        <w:t xml:space="preserve"> ( </w:t>
+        <w:t xml:space="preserve"> </w:t>
+      </w:r>
+      <w:proofErr w:type="gramStart"/>
+      <w:r>
+        <w:t xml:space="preserve">( </w:t>
       </w:r>
       <w:proofErr w:type="spellStart"/>
       <w:r>
         <w:t>entityManager</w:t>
       </w:r>
       <w:proofErr w:type="spellEnd"/>
+      <w:proofErr w:type="gramEnd"/>
       <w:r>
         <w:t xml:space="preserve"> )</w:t>
       </w:r>
@@ -1704,6 +1713,7 @@
         <w:t xml:space="preserve"> </w:t>
       </w:r>
       <w:proofErr w:type="spellStart"/>
+      <w:proofErr w:type="gramStart"/>
       <w:r>
         <w:rPr>
           <w:rFonts w:ascii="Consolas" w:hAnsi="Consolas" w:cs="Consolas"/>
@@ -1726,6 +1736,7 @@
         <w:t>(</w:t>
       </w:r>
       <w:proofErr w:type="spellStart"/>
+      <w:proofErr w:type="gramEnd"/>
       <w:r>
         <w:rPr>
           <w:rFonts w:ascii="Consolas" w:hAnsi="Consolas" w:cs="Consolas"/>
@@ -1893,6 +1904,7 @@
           <w:szCs w:val="16"/>
         </w:rPr>
       </w:pPr>
+      <w:proofErr w:type="gramStart"/>
       <w:r>
         <w:rPr>
           <w:rFonts w:ascii="Consolas" w:hAnsi="Consolas" w:cs="Consolas"/>
@@ -1913,6 +1925,7 @@
         <w:t>authentication</w:t>
       </w:r>
       <w:proofErr w:type="spellEnd"/>
+      <w:proofErr w:type="gramEnd"/>
       <w:r>
         <w:rPr>
           <w:rFonts w:ascii="Consolas" w:hAnsi="Consolas" w:cs="Consolas"/>
@@ -2015,6 +2028,7 @@
         <w:t xml:space="preserve"> = (User) </w:t>
       </w:r>
       <w:proofErr w:type="spellStart"/>
+      <w:proofErr w:type="gramStart"/>
       <w:r>
         <w:rPr>
           <w:rFonts w:ascii="Consolas" w:hAnsi="Consolas" w:cs="Consolas"/>
@@ -2034,6 +2048,7 @@
         <w:t>.getPrincipal</w:t>
       </w:r>
       <w:proofErr w:type="spellEnd"/>
+      <w:proofErr w:type="gramEnd"/>
       <w:r>
         <w:rPr>
           <w:rFonts w:ascii="Consolas" w:hAnsi="Consolas" w:cs="Consolas"/>
@@ -2272,6 +2287,7 @@
         <w:t xml:space="preserve">&gt; </w:t>
       </w:r>
       <w:proofErr w:type="spellStart"/>
+      <w:proofErr w:type="gramStart"/>
       <w:r>
         <w:rPr>
           <w:rFonts w:ascii="Consolas" w:hAnsi="Consolas" w:cs="Consolas"/>
@@ -2289,7 +2305,17 @@
           <w:sz w:val="16"/>
           <w:szCs w:val="16"/>
         </w:rPr>
-        <w:t>() {</w:t>
+        <w:t>(</w:t>
+      </w:r>
+      <w:proofErr w:type="gramEnd"/>
+      <w:r>
+        <w:rPr>
+          <w:rFonts w:ascii="Consolas" w:hAnsi="Consolas" w:cs="Consolas"/>
+          <w:color w:val="000000"/>
+          <w:sz w:val="16"/>
+          <w:szCs w:val="16"/>
+        </w:rPr>
+        <w:t>) {</w:t>
       </w:r>
       <w:r>
         <w:rPr>
@@ -2456,6 +2482,7 @@
         <w:t xml:space="preserve"> = </w:t>
       </w:r>
       <w:proofErr w:type="spellStart"/>
+      <w:proofErr w:type="gramStart"/>
       <w:r>
         <w:rPr>
           <w:rFonts w:ascii="Consolas" w:hAnsi="Consolas" w:cs="Consolas"/>
@@ -2475,6 +2502,7 @@
         <w:t>.getRoles</w:t>
       </w:r>
       <w:proofErr w:type="spellEnd"/>
+      <w:proofErr w:type="gramEnd"/>
       <w:r>
         <w:rPr>
           <w:rFonts w:ascii="Consolas" w:hAnsi="Consolas" w:cs="Consolas"/>
@@ -2607,6 +2635,7 @@
         <w:t>SimpleGrantedAuthority</w:t>
       </w:r>
       <w:proofErr w:type="spellEnd"/>
+      <w:proofErr w:type="gramStart"/>
       <w:r>
         <w:rPr>
           <w:rFonts w:ascii="Consolas" w:hAnsi="Consolas" w:cs="Consolas"/>
@@ -2614,7 +2643,17 @@
           <w:sz w:val="16"/>
           <w:szCs w:val="16"/>
         </w:rPr>
-        <w:t>&gt;();</w:t>
+        <w:t>&gt;(</w:t>
+      </w:r>
+      <w:proofErr w:type="gramEnd"/>
+      <w:r>
+        <w:rPr>
+          <w:rFonts w:ascii="Consolas" w:hAnsi="Consolas" w:cs="Consolas"/>
+          <w:color w:val="000000"/>
+          <w:sz w:val="16"/>
+          <w:szCs w:val="16"/>
+        </w:rPr>
+        <w:t>);</w:t>
       </w:r>
     </w:p>
     <w:p>
@@ -2668,6 +2707,7 @@
         <w:t xml:space="preserve"> (Role </w:t>
       </w:r>
       <w:proofErr w:type="spellStart"/>
+      <w:proofErr w:type="gramStart"/>
       <w:r>
         <w:rPr>
           <w:rFonts w:ascii="Consolas" w:hAnsi="Consolas" w:cs="Consolas"/>
@@ -2685,7 +2725,17 @@
           <w:sz w:val="16"/>
           <w:szCs w:val="16"/>
         </w:rPr>
-        <w:t xml:space="preserve"> : </w:t>
+        <w:t xml:space="preserve"> :</w:t>
+      </w:r>
+      <w:proofErr w:type="gramEnd"/>
+      <w:r>
+        <w:rPr>
+          <w:rFonts w:ascii="Consolas" w:hAnsi="Consolas" w:cs="Consolas"/>
+          <w:color w:val="000000"/>
+          <w:sz w:val="16"/>
+          <w:szCs w:val="16"/>
+        </w:rPr>
+        <w:t xml:space="preserve"> </w:t>
       </w:r>
       <w:r>
         <w:rPr>
@@ -2746,6 +2796,7 @@
         <w:tab/>
       </w:r>
       <w:proofErr w:type="spellStart"/>
+      <w:proofErr w:type="gramStart"/>
       <w:r>
         <w:rPr>
           <w:rFonts w:ascii="Consolas" w:hAnsi="Consolas" w:cs="Consolas"/>
@@ -2774,6 +2825,7 @@
         </w:rPr>
         <w:t>(</w:t>
       </w:r>
+      <w:proofErr w:type="gramEnd"/>
       <w:r>
         <w:rPr>
           <w:rFonts w:ascii="Consolas" w:hAnsi="Consolas" w:cs="Consolas"/>
@@ -3074,6 +3126,7 @@
         <w:t xml:space="preserve"> </w:t>
       </w:r>
       <w:proofErr w:type="spellStart"/>
+      <w:proofErr w:type="gramStart"/>
       <w:r>
         <w:rPr>
           <w:rFonts w:ascii="Consolas" w:hAnsi="Consolas" w:cs="Consolas"/>
@@ -3091,7 +3144,17 @@
           <w:sz w:val="20"/>
           <w:szCs w:val="20"/>
         </w:rPr>
-        <w:t>() {</w:t>
+        <w:t>(</w:t>
+      </w:r>
+      <w:proofErr w:type="gramEnd"/>
+      <w:r>
+        <w:rPr>
+          <w:rFonts w:ascii="Consolas" w:hAnsi="Consolas" w:cs="Consolas"/>
+          <w:color w:val="000000"/>
+          <w:sz w:val="20"/>
+          <w:szCs w:val="20"/>
+        </w:rPr>
+        <w:t>) {</w:t>
       </w:r>
     </w:p>
     <w:p>
@@ -3185,6 +3248,7 @@
         <w:t xml:space="preserve"> </w:t>
       </w:r>
       <w:proofErr w:type="spellStart"/>
+      <w:proofErr w:type="gramStart"/>
       <w:r>
         <w:rPr>
           <w:rFonts w:ascii="Consolas" w:hAnsi="Consolas" w:cs="Consolas"/>
@@ -3202,7 +3266,17 @@
           <w:sz w:val="20"/>
           <w:szCs w:val="20"/>
         </w:rPr>
-        <w:t>();</w:t>
+        <w:t>(</w:t>
+      </w:r>
+      <w:proofErr w:type="gramEnd"/>
+      <w:r>
+        <w:rPr>
+          <w:rFonts w:ascii="Consolas" w:hAnsi="Consolas" w:cs="Consolas"/>
+          <w:color w:val="000000"/>
+          <w:sz w:val="20"/>
+          <w:szCs w:val="20"/>
+        </w:rPr>
+        <w:t>);</w:t>
       </w:r>
     </w:p>
     <w:p>
@@ -3456,6 +3530,7 @@
         <w:t>(</w:t>
       </w:r>
       <w:proofErr w:type="spellStart"/>
+      <w:proofErr w:type="gramStart"/>
       <w:r>
         <w:rPr>
           <w:rFonts w:ascii="Consolas" w:hAnsi="Consolas" w:cs="Consolas"/>
@@ -3473,7 +3548,17 @@
           <w:sz w:val="20"/>
           <w:szCs w:val="20"/>
         </w:rPr>
-        <w:t>());</w:t>
+        <w:t>(</w:t>
+      </w:r>
+      <w:proofErr w:type="gramEnd"/>
+      <w:r>
+        <w:rPr>
+          <w:rFonts w:ascii="Consolas" w:hAnsi="Consolas" w:cs="Consolas"/>
+          <w:color w:val="000000"/>
+          <w:sz w:val="20"/>
+          <w:szCs w:val="20"/>
+        </w:rPr>
+        <w:t>));</w:t>
       </w:r>
     </w:p>
     <w:p>
@@ -4223,6 +4308,7 @@
               </w:rPr>
               <w:t xml:space="preserve">protected void </w:t>
             </w:r>
+            <w:proofErr w:type="gramStart"/>
             <w:r>
               <w:rPr>
                 <w:rFonts w:ascii="Courier New" w:eastAsia="Times New Roman" w:hAnsi="Courier New" w:cs="Courier New"/>
@@ -4242,6 +4328,7 @@
               <w:t>(</w:t>
             </w:r>
             <w:proofErr w:type="spellStart"/>
+            <w:proofErr w:type="gramEnd"/>
             <w:r>
               <w:rPr>
                 <w:rFonts w:ascii="Courier New" w:eastAsia="Times New Roman" w:hAnsi="Courier New" w:cs="Courier New"/>
@@ -4577,16 +4664,24 @@
         <w:rPr>
           <w:color w:val="1F4E79" w:themeColor="accent1" w:themeShade="80"/>
         </w:rPr>
-        <w:t xml:space="preserve"> = String []</w:t>
-      </w:r>
-      <w:proofErr w:type="spellStart"/>
+        <w:t xml:space="preserve"> = String </w:t>
+      </w:r>
+      <w:proofErr w:type="gramStart"/>
       <w:r>
         <w:rPr>
           <w:color w:val="1F4E79" w:themeColor="accent1" w:themeShade="80"/>
         </w:rPr>
+        <w:t>[]</w:t>
+      </w:r>
+      <w:proofErr w:type="spellStart"/>
+      <w:r>
+        <w:rPr>
+          <w:color w:val="1F4E79" w:themeColor="accent1" w:themeShade="80"/>
+        </w:rPr>
         <w:t>arg</w:t>
       </w:r>
       <w:proofErr w:type="spellEnd"/>
+      <w:proofErr w:type="gramEnd"/>
     </w:p>
     <w:p>
       <w:pPr>
@@ -5289,14 +5384,23 @@
           <w:u w:val="single"/>
           <w:shd w:val="clear" w:color="auto" w:fill="E8F2FE"/>
         </w:rPr>
-        <w:t xml:space="preserve"> = 1</w:t>
-      </w:r>
-      <w:r>
-        <w:rPr>
+        <w:t xml:space="preserve"> = </w:t>
+      </w:r>
+      <w:proofErr w:type="gramStart"/>
+      <w:r>
+        <w:rPr>
+          <w:u w:val="single"/>
           <w:shd w:val="clear" w:color="auto" w:fill="E8F2FE"/>
         </w:rPr>
+        <w:t>1</w:t>
+      </w:r>
+      <w:r>
+        <w:rPr>
+          <w:shd w:val="clear" w:color="auto" w:fill="E8F2FE"/>
+        </w:rPr>
         <w:t xml:space="preserve"> )</w:t>
       </w:r>
+      <w:proofErr w:type="gramEnd"/>
     </w:p>
     <w:p>
       <w:pPr>
@@ -5367,7 +5471,15 @@
       </w:r>
       <w:proofErr w:type="spellEnd"/>
       <w:r>
-        <w:t xml:space="preserve"> equals() </w:t>
+        <w:t xml:space="preserve"> </w:t>
+      </w:r>
+      <w:proofErr w:type="gramStart"/>
+      <w:r>
+        <w:t>equals(</w:t>
+      </w:r>
+      <w:proofErr w:type="gramEnd"/>
+      <w:r>
+        <w:t xml:space="preserve">) </w:t>
       </w:r>
       <w:proofErr w:type="spellStart"/>
       <w:r>
@@ -5514,6 +5626,7 @@
       <w:pPr>
         <w:pStyle w:val="Heading2"/>
       </w:pPr>
+      <w:proofErr w:type="gramStart"/>
       <w:r>
         <w:t>1.9</w:t>
       </w:r>
@@ -5525,6 +5638,7 @@
         <w:t>SpringApplicationType</w:t>
       </w:r>
       <w:proofErr w:type="spellEnd"/>
+      <w:proofErr w:type="gramEnd"/>
     </w:p>
     <w:p>
       <w:pPr>
@@ -5611,8 +5725,13 @@
         <w:t xml:space="preserve">Load file </w:t>
       </w:r>
       <w:proofErr w:type="spellStart"/>
-      <w:r>
-        <w:t>Xml,Yaml,Properties</w:t>
+      <w:proofErr w:type="gramStart"/>
+      <w:r>
+        <w:t>Xml,Yaml</w:t>
+      </w:r>
+      <w:proofErr w:type="gramEnd"/>
+      <w:r>
+        <w:t>,Properties</w:t>
       </w:r>
       <w:proofErr w:type="spellEnd"/>
       <w:r>
@@ -5664,11 +5783,19 @@
       </w:r>
       <w:proofErr w:type="spellEnd"/>
       <w:r>
-        <w:t xml:space="preserve"> Spring boot ( </w:t>
-      </w:r>
-      <w:proofErr w:type="spellStart"/>
-      <w:r>
-        <w:t>spring.factories</w:t>
+        <w:t xml:space="preserve"> Spring boot </w:t>
+      </w:r>
+      <w:proofErr w:type="gramStart"/>
+      <w:r>
+        <w:t xml:space="preserve">( </w:t>
+      </w:r>
+      <w:proofErr w:type="spellStart"/>
+      <w:r>
+        <w:t>spring</w:t>
+      </w:r>
+      <w:proofErr w:type="gramEnd"/>
+      <w:r>
+        <w:t>.factories</w:t>
       </w:r>
       <w:proofErr w:type="spellEnd"/>
       <w:r>
@@ -6511,6 +6638,7 @@
         </w:rPr>
       </w:pPr>
       <w:proofErr w:type="spellStart"/>
+      <w:proofErr w:type="gramStart"/>
       <w:r>
         <w:rPr>
           <w:color w:val="4472C4" w:themeColor="accent5"/>
@@ -6518,6 +6646,7 @@
         <w:t>Int,float</w:t>
       </w:r>
       <w:proofErr w:type="spellEnd"/>
+      <w:proofErr w:type="gramEnd"/>
       <w:r>
         <w:rPr>
           <w:color w:val="4472C4" w:themeColor="accent5"/>
@@ -6532,6 +6661,7 @@
         </w:rPr>
       </w:pPr>
       <w:proofErr w:type="spellStart"/>
+      <w:proofErr w:type="gramStart"/>
       <w:r>
         <w:rPr>
           <w:color w:val="4472C4" w:themeColor="accent5"/>
@@ -6539,6 +6669,7 @@
         <w:t>Char,Short</w:t>
       </w:r>
       <w:proofErr w:type="spellEnd"/>
+      <w:proofErr w:type="gramEnd"/>
       <w:r>
         <w:rPr>
           <w:color w:val="4472C4" w:themeColor="accent5"/>
@@ -6857,6 +6988,7 @@
         <w:t xml:space="preserve">2.20 </w:t>
       </w:r>
       <w:proofErr w:type="spellStart"/>
+      <w:proofErr w:type="gramStart"/>
       <w:r>
         <w:rPr>
           <w:shd w:val="clear" w:color="auto" w:fill="FFFFFF"/>
@@ -6868,7 +7000,14 @@
         <w:rPr>
           <w:shd w:val="clear" w:color="auto" w:fill="FFFFFF"/>
         </w:rPr>
-        <w:t xml:space="preserve"> ,@</w:t>
+        <w:t xml:space="preserve"> ,</w:t>
+      </w:r>
+      <w:proofErr w:type="gramEnd"/>
+      <w:r>
+        <w:rPr>
+          <w:shd w:val="clear" w:color="auto" w:fill="FFFFFF"/>
+        </w:rPr>
+        <w:t>@</w:t>
       </w:r>
       <w:proofErr w:type="spellStart"/>
       <w:r>
@@ -8210,6 +8349,7 @@
         <w:t xml:space="preserve"> file </w:t>
       </w:r>
       <w:proofErr w:type="spellStart"/>
+      <w:proofErr w:type="gramStart"/>
       <w:r>
         <w:rPr>
           <w:rStyle w:val="Hyperlink"/>
@@ -8218,6 +8358,7 @@
         <w:t>application.properties</w:t>
       </w:r>
       <w:proofErr w:type="spellEnd"/>
+      <w:proofErr w:type="gramEnd"/>
       <w:r>
         <w:rPr>
           <w:rStyle w:val="Hyperlink"/>
@@ -8280,6 +8421,7 @@
         <w:t xml:space="preserve"> 2 </w:t>
       </w:r>
       <w:proofErr w:type="spellStart"/>
+      <w:proofErr w:type="gramStart"/>
       <w:r>
         <w:t>cách</w:t>
       </w:r>
@@ -8287,6 +8429,7 @@
       <w:r>
         <w:t xml:space="preserve"> :</w:t>
       </w:r>
+      <w:proofErr w:type="gramEnd"/>
     </w:p>
     <w:p>
       <w:pPr>
@@ -8733,7 +8876,27 @@
                 <w:szCs w:val="20"/>
                 <w:bdr w:val="none" w:sz="0" w:space="0" w:color="auto" w:frame="1"/>
               </w:rPr>
-              <w:t xml:space="preserve">@Query(value = "SELECT e FROM Employee e LEFT JOIN FETCH </w:t>
+              <w:t>@</w:t>
+            </w:r>
+            <w:proofErr w:type="gramStart"/>
+            <w:r>
+              <w:rPr>
+                <w:rFonts w:ascii="inherit" w:eastAsia="Times New Roman" w:hAnsi="inherit" w:cs="Courier New"/>
+                <w:sz w:val="20"/>
+                <w:szCs w:val="20"/>
+                <w:bdr w:val="none" w:sz="0" w:space="0" w:color="auto" w:frame="1"/>
+              </w:rPr>
+              <w:t>Query(</w:t>
+            </w:r>
+            <w:proofErr w:type="gramEnd"/>
+            <w:r>
+              <w:rPr>
+                <w:rFonts w:ascii="inherit" w:eastAsia="Times New Roman" w:hAnsi="inherit" w:cs="Courier New"/>
+                <w:sz w:val="20"/>
+                <w:szCs w:val="20"/>
+                <w:bdr w:val="none" w:sz="0" w:space="0" w:color="auto" w:frame="1"/>
+              </w:rPr>
+              <w:t xml:space="preserve">value = "SELECT e FROM Employee e LEFT JOIN FETCH </w:t>
             </w:r>
             <w:proofErr w:type="spellStart"/>
             <w:r>
@@ -8791,7 +8954,27 @@
                 <w:szCs w:val="20"/>
                 <w:bdr w:val="none" w:sz="0" w:space="0" w:color="auto" w:frame="1"/>
               </w:rPr>
-              <w:t xml:space="preserve">    "WHERE e.company.id = :</w:t>
+              <w:t xml:space="preserve">    "WHERE </w:t>
+            </w:r>
+            <w:proofErr w:type="gramStart"/>
+            <w:r>
+              <w:rPr>
+                <w:rFonts w:ascii="inherit" w:eastAsia="Times New Roman" w:hAnsi="inherit" w:cs="Courier New"/>
+                <w:sz w:val="20"/>
+                <w:szCs w:val="20"/>
+                <w:bdr w:val="none" w:sz="0" w:space="0" w:color="auto" w:frame="1"/>
+              </w:rPr>
+              <w:t>e.company.id</w:t>
+            </w:r>
+            <w:proofErr w:type="gramEnd"/>
+            <w:r>
+              <w:rPr>
+                <w:rFonts w:ascii="inherit" w:eastAsia="Times New Roman" w:hAnsi="inherit" w:cs="Courier New"/>
+                <w:sz w:val="20"/>
+                <w:szCs w:val="20"/>
+                <w:bdr w:val="none" w:sz="0" w:space="0" w:color="auto" w:frame="1"/>
+              </w:rPr>
+              <w:t xml:space="preserve"> = :</w:t>
             </w:r>
             <w:proofErr w:type="spellStart"/>
             <w:r>
@@ -8852,6 +9035,7 @@
               <w:t xml:space="preserve">    "AND </w:t>
             </w:r>
             <w:proofErr w:type="spellStart"/>
+            <w:proofErr w:type="gramStart"/>
             <w:r>
               <w:rPr>
                 <w:rFonts w:ascii="inherit" w:eastAsia="Times New Roman" w:hAnsi="inherit" w:cs="Courier New"/>
@@ -8862,6 +9046,7 @@
               <w:t>e.deleted</w:t>
             </w:r>
             <w:proofErr w:type="spellEnd"/>
+            <w:proofErr w:type="gramEnd"/>
             <w:r>
               <w:rPr>
                 <w:rFonts w:ascii="inherit" w:eastAsia="Times New Roman" w:hAnsi="inherit" w:cs="Courier New"/>
@@ -8910,6 +9095,7 @@
               <w:t xml:space="preserve">    "AND </w:t>
             </w:r>
             <w:proofErr w:type="spellStart"/>
+            <w:proofErr w:type="gramStart"/>
             <w:r>
               <w:rPr>
                 <w:rFonts w:ascii="inherit" w:eastAsia="Times New Roman" w:hAnsi="inherit" w:cs="Courier New"/>
@@ -8920,6 +9106,7 @@
               <w:t>e.primaryAddress.deleted</w:t>
             </w:r>
             <w:proofErr w:type="spellEnd"/>
+            <w:proofErr w:type="gramEnd"/>
             <w:r>
               <w:rPr>
                 <w:rFonts w:ascii="inherit" w:eastAsia="Times New Roman" w:hAnsi="inherit" w:cs="Courier New"/>
@@ -9026,6 +9213,7 @@
               <w:t xml:space="preserve">="SELECT count(e) FROM Employee e WHERE </w:t>
             </w:r>
             <w:proofErr w:type="spellStart"/>
+            <w:proofErr w:type="gramStart"/>
             <w:r>
               <w:rPr>
                 <w:rFonts w:ascii="inherit" w:eastAsia="Times New Roman" w:hAnsi="inherit" w:cs="Courier New"/>
@@ -9036,6 +9224,7 @@
               <w:t>e.companyId</w:t>
             </w:r>
             <w:proofErr w:type="spellEnd"/>
+            <w:proofErr w:type="gramEnd"/>
             <w:r>
               <w:rPr>
                 <w:rFonts w:ascii="inherit" w:eastAsia="Times New Roman" w:hAnsi="inherit" w:cs="Courier New"/>
@@ -9234,6 +9423,3436 @@
     <w:p>
       <w:pPr>
         <w:pStyle w:val="Heading1"/>
+        <w:ind w:left="720"/>
+      </w:pPr>
+      <w:r>
+        <w:t xml:space="preserve">2.27 </w:t>
+      </w:r>
+      <w:proofErr w:type="spellStart"/>
+      <w:r>
+        <w:t>Cách</w:t>
+      </w:r>
+      <w:proofErr w:type="spellEnd"/>
+      <w:r>
+        <w:t xml:space="preserve"> Select </w:t>
+      </w:r>
+      <w:proofErr w:type="spellStart"/>
+      <w:r>
+        <w:t>tìm</w:t>
+      </w:r>
+      <w:proofErr w:type="spellEnd"/>
+      <w:r>
+        <w:t xml:space="preserve"> </w:t>
+      </w:r>
+      <w:proofErr w:type="spellStart"/>
+      <w:r>
+        <w:t>kiếm</w:t>
+      </w:r>
+      <w:proofErr w:type="spellEnd"/>
+      <w:r>
+        <w:t xml:space="preserve"> join </w:t>
+      </w:r>
+      <w:proofErr w:type="spellStart"/>
+      <w:r>
+        <w:t>nhiều</w:t>
+      </w:r>
+      <w:proofErr w:type="spellEnd"/>
+      <w:r>
+        <w:t xml:space="preserve"> </w:t>
+      </w:r>
+      <w:proofErr w:type="spellStart"/>
+      <w:r>
+        <w:t>bảng</w:t>
+      </w:r>
+      <w:proofErr w:type="spellEnd"/>
+      <w:r>
+        <w:t xml:space="preserve"> </w:t>
+      </w:r>
+      <w:proofErr w:type="spellStart"/>
+      <w:r>
+        <w:t>sử</w:t>
+      </w:r>
+      <w:proofErr w:type="spellEnd"/>
+      <w:r>
+        <w:t xml:space="preserve"> </w:t>
+      </w:r>
+      <w:proofErr w:type="spellStart"/>
+      <w:r>
+        <w:t>dụng</w:t>
+      </w:r>
+      <w:proofErr w:type="spellEnd"/>
+      <w:r>
+        <w:t xml:space="preserve"> </w:t>
+      </w:r>
+      <w:proofErr w:type="spellStart"/>
+      <w:r>
+        <w:t>bảng</w:t>
+      </w:r>
+      <w:proofErr w:type="spellEnd"/>
+      <w:r>
+        <w:t xml:space="preserve"> </w:t>
+      </w:r>
+      <w:proofErr w:type="spellStart"/>
+      <w:r>
+        <w:t>tạm</w:t>
+      </w:r>
+      <w:proofErr w:type="spellEnd"/>
+      <w:r>
+        <w:t xml:space="preserve"> @Entity </w:t>
+      </w:r>
+      <w:proofErr w:type="spellStart"/>
+      <w:r>
+        <w:t>trong</w:t>
+      </w:r>
+      <w:proofErr w:type="spellEnd"/>
+      <w:r>
+        <w:t xml:space="preserve"> </w:t>
+      </w:r>
+      <w:proofErr w:type="spellStart"/>
+      <w:r>
+        <w:t>jpa</w:t>
+      </w:r>
+      <w:proofErr w:type="spellEnd"/>
+    </w:p>
+    <w:p>
+      <w:r>
+        <w:t xml:space="preserve">- </w:t>
+      </w:r>
+      <w:proofErr w:type="spellStart"/>
+      <w:r>
+        <w:t>Bản</w:t>
+      </w:r>
+      <w:proofErr w:type="spellEnd"/>
+      <w:r>
+        <w:t xml:space="preserve"> </w:t>
+      </w:r>
+      <w:proofErr w:type="spellStart"/>
+      <w:r>
+        <w:t>chất</w:t>
+      </w:r>
+      <w:proofErr w:type="spellEnd"/>
+      <w:r>
+        <w:t xml:space="preserve"> </w:t>
+      </w:r>
+      <w:proofErr w:type="spellStart"/>
+      <w:r>
+        <w:t>jpa</w:t>
+      </w:r>
+      <w:proofErr w:type="spellEnd"/>
+      <w:r>
+        <w:t xml:space="preserve"> set mapper sang </w:t>
+      </w:r>
+      <w:proofErr w:type="spellStart"/>
+      <w:r>
+        <w:t>các</w:t>
+      </w:r>
+      <w:proofErr w:type="spellEnd"/>
+      <w:r>
+        <w:t xml:space="preserve"> </w:t>
+      </w:r>
+      <w:proofErr w:type="spellStart"/>
+      <w:r>
+        <w:t>pojo</w:t>
+      </w:r>
+      <w:proofErr w:type="spellEnd"/>
+      <w:r>
+        <w:t xml:space="preserve"> </w:t>
+      </w:r>
+      <w:proofErr w:type="spellStart"/>
+      <w:r>
+        <w:t>được</w:t>
+      </w:r>
+      <w:proofErr w:type="spellEnd"/>
+      <w:r>
+        <w:t xml:space="preserve"> </w:t>
+      </w:r>
+      <w:proofErr w:type="spellStart"/>
+      <w:r>
+        <w:t>đáng</w:t>
+      </w:r>
+      <w:proofErr w:type="spellEnd"/>
+      <w:r>
+        <w:t xml:space="preserve"> </w:t>
+      </w:r>
+      <w:proofErr w:type="spellStart"/>
+      <w:r>
+        <w:t>dấu</w:t>
+      </w:r>
+      <w:proofErr w:type="spellEnd"/>
+      <w:r>
+        <w:t xml:space="preserve"> </w:t>
+      </w:r>
+      <w:proofErr w:type="spellStart"/>
+      <w:r>
+        <w:t>là</w:t>
+      </w:r>
+      <w:proofErr w:type="spellEnd"/>
+      <w:r>
+        <w:t xml:space="preserve"> 1 </w:t>
+      </w:r>
+      <w:proofErr w:type="spellStart"/>
+      <w:r>
+        <w:t>bảng</w:t>
+      </w:r>
+      <w:proofErr w:type="spellEnd"/>
+      <w:r>
+        <w:t xml:space="preserve"> </w:t>
+      </w:r>
+      <w:proofErr w:type="spellStart"/>
+      <w:r>
+        <w:t>của</w:t>
+      </w:r>
+      <w:proofErr w:type="spellEnd"/>
+      <w:r>
+        <w:t xml:space="preserve"> </w:t>
+      </w:r>
+      <w:proofErr w:type="spellStart"/>
+      <w:r>
+        <w:t>jpa</w:t>
+      </w:r>
+      <w:proofErr w:type="spellEnd"/>
+      <w:r>
+        <w:t xml:space="preserve"> </w:t>
+      </w:r>
+      <w:proofErr w:type="gramStart"/>
+      <w:r>
+        <w:t>( @</w:t>
+      </w:r>
+      <w:proofErr w:type="gramEnd"/>
+      <w:r>
+        <w:t xml:space="preserve">Entity) </w:t>
+      </w:r>
+      <w:proofErr w:type="spellStart"/>
+      <w:r>
+        <w:t>hãy</w:t>
+      </w:r>
+      <w:proofErr w:type="spellEnd"/>
+      <w:r>
+        <w:t xml:space="preserve"> @Entity </w:t>
+      </w:r>
+      <w:proofErr w:type="spellStart"/>
+      <w:r>
+        <w:t>vào</w:t>
+      </w:r>
+      <w:proofErr w:type="spellEnd"/>
+      <w:r>
+        <w:t xml:space="preserve"> </w:t>
+      </w:r>
+      <w:proofErr w:type="spellStart"/>
+      <w:r>
+        <w:t>Pojo</w:t>
+      </w:r>
+      <w:proofErr w:type="spellEnd"/>
+      <w:r>
+        <w:t xml:space="preserve"> </w:t>
+      </w:r>
+      <w:proofErr w:type="spellStart"/>
+      <w:r>
+        <w:t>bảng</w:t>
+      </w:r>
+      <w:proofErr w:type="spellEnd"/>
+      <w:r>
+        <w:t xml:space="preserve"> </w:t>
+      </w:r>
+      <w:proofErr w:type="spellStart"/>
+      <w:r>
+        <w:t>bạn</w:t>
+      </w:r>
+      <w:proofErr w:type="spellEnd"/>
+      <w:r>
+        <w:t xml:space="preserve"> </w:t>
+      </w:r>
+      <w:proofErr w:type="spellStart"/>
+      <w:r>
+        <w:t>muốn</w:t>
+      </w:r>
+      <w:proofErr w:type="spellEnd"/>
+      <w:r>
+        <w:t xml:space="preserve"> </w:t>
+      </w:r>
+      <w:proofErr w:type="spellStart"/>
+      <w:r>
+        <w:t>trả</w:t>
+      </w:r>
+      <w:proofErr w:type="spellEnd"/>
+      <w:r>
+        <w:t xml:space="preserve"> </w:t>
+      </w:r>
+      <w:proofErr w:type="spellStart"/>
+      <w:r>
+        <w:t>ra</w:t>
+      </w:r>
+      <w:proofErr w:type="spellEnd"/>
+    </w:p>
+    <w:p>
+      <w:r>
+        <w:t xml:space="preserve">B1 </w:t>
+      </w:r>
+      <w:proofErr w:type="spellStart"/>
+      <w:r>
+        <w:t>Đánh</w:t>
+      </w:r>
+      <w:proofErr w:type="spellEnd"/>
+      <w:r>
+        <w:t xml:space="preserve"> </w:t>
+      </w:r>
+      <w:proofErr w:type="spellStart"/>
+      <w:r>
+        <w:t>dấu</w:t>
+      </w:r>
+      <w:proofErr w:type="spellEnd"/>
+      <w:r>
+        <w:t xml:space="preserve"> </w:t>
+      </w:r>
+      <w:r>
+        <w:t xml:space="preserve">@Entity </w:t>
+      </w:r>
+      <w:proofErr w:type="spellStart"/>
+      <w:r>
+        <w:t>vào</w:t>
+      </w:r>
+      <w:proofErr w:type="spellEnd"/>
+      <w:r>
+        <w:t xml:space="preserve"> </w:t>
+      </w:r>
+      <w:proofErr w:type="spellStart"/>
+      <w:r>
+        <w:t>pojo</w:t>
+      </w:r>
+      <w:proofErr w:type="spellEnd"/>
+      <w:r>
+        <w:t xml:space="preserve"> @Column </w:t>
+      </w:r>
+      <w:proofErr w:type="spellStart"/>
+      <w:r>
+        <w:t>và</w:t>
+      </w:r>
+      <w:proofErr w:type="spellEnd"/>
+      <w:r>
+        <w:t xml:space="preserve"> </w:t>
+      </w:r>
+      <w:proofErr w:type="spellStart"/>
+      <w:r>
+        <w:t>các</w:t>
+      </w:r>
+      <w:proofErr w:type="spellEnd"/>
+      <w:r>
+        <w:t xml:space="preserve"> </w:t>
+      </w:r>
+      <w:proofErr w:type="spellStart"/>
+      <w:r>
+        <w:t>cột</w:t>
+      </w:r>
+      <w:proofErr w:type="spellEnd"/>
+      <w:r>
+        <w:t xml:space="preserve"> </w:t>
+      </w:r>
+      <w:proofErr w:type="spellStart"/>
+      <w:r>
+        <w:t>tưng</w:t>
+      </w:r>
+      <w:proofErr w:type="spellEnd"/>
+      <w:r>
+        <w:t xml:space="preserve"> </w:t>
+      </w:r>
+      <w:proofErr w:type="spellStart"/>
+      <w:r>
+        <w:t>ứng</w:t>
+      </w:r>
+      <w:proofErr w:type="spellEnd"/>
+      <w:r>
+        <w:t xml:space="preserve"> </w:t>
+      </w:r>
+      <w:proofErr w:type="spellStart"/>
+      <w:r>
+        <w:t>muốn</w:t>
+      </w:r>
+      <w:proofErr w:type="spellEnd"/>
+      <w:r>
+        <w:t xml:space="preserve"> </w:t>
+      </w:r>
+      <w:proofErr w:type="spellStart"/>
+      <w:r>
+        <w:t>lấy</w:t>
+      </w:r>
+      <w:proofErr w:type="spellEnd"/>
+      <w:r>
+        <w:t xml:space="preserve"> </w:t>
+      </w:r>
+      <w:proofErr w:type="spellStart"/>
+      <w:r>
+        <w:t>ra</w:t>
+      </w:r>
+      <w:proofErr w:type="spellEnd"/>
+    </w:p>
+    <w:p>
+      <w:pPr>
+        <w:pStyle w:val="ListParagraph"/>
+        <w:numPr>
+          <w:ilvl w:val="0"/>
+          <w:numId w:val="10"/>
+        </w:numPr>
+      </w:pPr>
+      <w:proofErr w:type="spellStart"/>
+      <w:r>
+        <w:t>Cái</w:t>
+      </w:r>
+      <w:proofErr w:type="spellEnd"/>
+      <w:r>
+        <w:t xml:space="preserve"> </w:t>
+      </w:r>
+      <w:proofErr w:type="spellStart"/>
+      <w:r>
+        <w:t>này</w:t>
+      </w:r>
+      <w:proofErr w:type="spellEnd"/>
+      <w:r>
+        <w:t xml:space="preserve"> </w:t>
+      </w:r>
+      <w:proofErr w:type="spellStart"/>
+      <w:r>
+        <w:t>cứ</w:t>
+      </w:r>
+      <w:proofErr w:type="spellEnd"/>
+      <w:r>
+        <w:t xml:space="preserve"> @Column </w:t>
+      </w:r>
+      <w:proofErr w:type="spellStart"/>
+      <w:r>
+        <w:t>các</w:t>
+      </w:r>
+      <w:proofErr w:type="spellEnd"/>
+      <w:r>
+        <w:t xml:space="preserve"> </w:t>
+      </w:r>
+      <w:proofErr w:type="spellStart"/>
+      <w:r>
+        <w:t>tên</w:t>
+      </w:r>
+      <w:proofErr w:type="spellEnd"/>
+      <w:r>
+        <w:t xml:space="preserve"> </w:t>
+      </w:r>
+      <w:proofErr w:type="spellStart"/>
+      <w:r>
+        <w:t>cột</w:t>
+      </w:r>
+      <w:proofErr w:type="spellEnd"/>
+      <w:r>
+        <w:t xml:space="preserve"> </w:t>
+      </w:r>
+      <w:proofErr w:type="spellStart"/>
+      <w:r>
+        <w:t>mà</w:t>
+      </w:r>
+      <w:proofErr w:type="spellEnd"/>
+      <w:r>
+        <w:t xml:space="preserve"> </w:t>
+      </w:r>
+      <w:proofErr w:type="spellStart"/>
+      <w:r>
+        <w:t>mình</w:t>
+      </w:r>
+      <w:proofErr w:type="spellEnd"/>
+      <w:r>
+        <w:t xml:space="preserve"> </w:t>
+      </w:r>
+      <w:proofErr w:type="spellStart"/>
+      <w:r>
+        <w:t>muốn</w:t>
+      </w:r>
+      <w:proofErr w:type="spellEnd"/>
+      <w:r>
+        <w:t xml:space="preserve"> </w:t>
+      </w:r>
+      <w:proofErr w:type="spellStart"/>
+      <w:r>
+        <w:t>lấy</w:t>
+      </w:r>
+      <w:proofErr w:type="spellEnd"/>
+      <w:r>
+        <w:t xml:space="preserve"> </w:t>
+      </w:r>
+      <w:proofErr w:type="spellStart"/>
+      <w:r>
+        <w:t>ra</w:t>
+      </w:r>
+      <w:proofErr w:type="spellEnd"/>
+      <w:r>
+        <w:t xml:space="preserve"> </w:t>
+      </w:r>
+      <w:proofErr w:type="spellStart"/>
+      <w:r>
+        <w:t>nó</w:t>
+      </w:r>
+      <w:proofErr w:type="spellEnd"/>
+      <w:r>
+        <w:t xml:space="preserve"> </w:t>
+      </w:r>
+      <w:proofErr w:type="spellStart"/>
+      <w:r>
+        <w:t>chỉ</w:t>
+      </w:r>
+      <w:proofErr w:type="spellEnd"/>
+      <w:r>
+        <w:t xml:space="preserve"> </w:t>
+      </w:r>
+      <w:proofErr w:type="spellStart"/>
+      <w:r>
+        <w:t>ảnh</w:t>
+      </w:r>
+      <w:proofErr w:type="spellEnd"/>
+      <w:r>
+        <w:t xml:space="preserve"> </w:t>
+      </w:r>
+      <w:proofErr w:type="spellStart"/>
+      <w:r>
+        <w:t>xạ</w:t>
+      </w:r>
+      <w:proofErr w:type="spellEnd"/>
+      <w:r>
+        <w:t xml:space="preserve"> </w:t>
+      </w:r>
+      <w:proofErr w:type="spellStart"/>
+      <w:r>
+        <w:t>tên</w:t>
+      </w:r>
+      <w:proofErr w:type="spellEnd"/>
+      <w:r>
+        <w:t xml:space="preserve"> </w:t>
+      </w:r>
+      <w:proofErr w:type="spellStart"/>
+      <w:r>
+        <w:t>kq</w:t>
+      </w:r>
+      <w:proofErr w:type="spellEnd"/>
+      <w:r>
+        <w:t xml:space="preserve"> </w:t>
+      </w:r>
+      <w:proofErr w:type="spellStart"/>
+      <w:r>
+        <w:t>của</w:t>
+      </w:r>
+      <w:proofErr w:type="spellEnd"/>
+      <w:r>
+        <w:t xml:space="preserve"> </w:t>
+      </w:r>
+      <w:proofErr w:type="spellStart"/>
+      <w:r>
+        <w:t>câu</w:t>
+      </w:r>
+      <w:proofErr w:type="spellEnd"/>
+      <w:r>
+        <w:t xml:space="preserve"> </w:t>
+      </w:r>
+      <w:proofErr w:type="spellStart"/>
+      <w:r>
+        <w:t>Lệnh</w:t>
+      </w:r>
+      <w:proofErr w:type="spellEnd"/>
+      <w:r>
+        <w:t xml:space="preserve"> Select</w:t>
+      </w:r>
+    </w:p>
+    <w:p>
+      <w:pPr>
+        <w:pStyle w:val="ListParagraph"/>
+      </w:pPr>
+      <w:proofErr w:type="spellStart"/>
+      <w:r>
+        <w:t>Vd</w:t>
+      </w:r>
+      <w:proofErr w:type="spellEnd"/>
+      <w:r>
+        <w:t>:</w:t>
+      </w:r>
+    </w:p>
+    <w:tbl>
+      <w:tblPr>
+        <w:tblStyle w:val="TableGrid"/>
+        <w:tblW w:w="0" w:type="auto"/>
+        <w:tblInd w:w="720" w:type="dxa"/>
+        <w:tblLook w:val="04A0" w:firstRow="1" w:lastRow="0" w:firstColumn="1" w:lastColumn="0" w:noHBand="0" w:noVBand="1"/>
+      </w:tblPr>
+      <w:tblGrid>
+        <w:gridCol w:w="8630"/>
+      </w:tblGrid>
+      <w:tr>
+        <w:tc>
+          <w:tcPr>
+            <w:tcW w:w="9350" w:type="dxa"/>
+          </w:tcPr>
+          <w:p>
+            <w:pPr>
+              <w:shd w:val="clear" w:color="auto" w:fill="FFFFFF"/>
+              <w:tabs>
+                <w:tab w:val="left" w:pos="916"/>
+                <w:tab w:val="left" w:pos="1832"/>
+                <w:tab w:val="left" w:pos="2748"/>
+                <w:tab w:val="left" w:pos="3664"/>
+                <w:tab w:val="left" w:pos="4580"/>
+                <w:tab w:val="left" w:pos="5496"/>
+                <w:tab w:val="left" w:pos="6412"/>
+                <w:tab w:val="left" w:pos="7328"/>
+                <w:tab w:val="left" w:pos="8244"/>
+                <w:tab w:val="left" w:pos="9160"/>
+                <w:tab w:val="left" w:pos="10076"/>
+                <w:tab w:val="left" w:pos="10992"/>
+                <w:tab w:val="left" w:pos="11908"/>
+                <w:tab w:val="left" w:pos="12824"/>
+                <w:tab w:val="left" w:pos="13740"/>
+                <w:tab w:val="left" w:pos="14656"/>
+              </w:tabs>
+              <w:rPr>
+                <w:rFonts w:ascii="Courier New" w:eastAsia="Times New Roman" w:hAnsi="Courier New" w:cs="Courier New"/>
+                <w:color w:val="080808"/>
+                <w:sz w:val="20"/>
+                <w:szCs w:val="20"/>
+              </w:rPr>
+            </w:pPr>
+            <w:r>
+              <w:rPr>
+                <w:rFonts w:ascii="Courier New" w:eastAsia="Times New Roman" w:hAnsi="Courier New" w:cs="Courier New"/>
+                <w:color w:val="9E880D"/>
+                <w:sz w:val="20"/>
+                <w:szCs w:val="20"/>
+              </w:rPr>
+              <w:t>@Entity</w:t>
+            </w:r>
+            <w:r>
+              <w:rPr>
+                <w:rFonts w:ascii="Courier New" w:eastAsia="Times New Roman" w:hAnsi="Courier New" w:cs="Courier New"/>
+                <w:color w:val="9E880D"/>
+                <w:sz w:val="20"/>
+                <w:szCs w:val="20"/>
+              </w:rPr>
+              <w:br/>
+              <w:t>@Getter</w:t>
+            </w:r>
+            <w:r>
+              <w:rPr>
+                <w:rFonts w:ascii="Courier New" w:eastAsia="Times New Roman" w:hAnsi="Courier New" w:cs="Courier New"/>
+                <w:color w:val="9E880D"/>
+                <w:sz w:val="20"/>
+                <w:szCs w:val="20"/>
+              </w:rPr>
+              <w:br/>
+              <w:t>@Setter</w:t>
+            </w:r>
+            <w:r>
+              <w:rPr>
+                <w:rFonts w:ascii="Courier New" w:eastAsia="Times New Roman" w:hAnsi="Courier New" w:cs="Courier New"/>
+                <w:color w:val="9E880D"/>
+                <w:sz w:val="20"/>
+                <w:szCs w:val="20"/>
+              </w:rPr>
+              <w:br/>
+            </w:r>
+            <w:r>
+              <w:rPr>
+                <w:rFonts w:ascii="Courier New" w:eastAsia="Times New Roman" w:hAnsi="Courier New" w:cs="Courier New"/>
+                <w:color w:val="0033B3"/>
+                <w:sz w:val="20"/>
+                <w:szCs w:val="20"/>
+              </w:rPr>
+              <w:t xml:space="preserve">public class </w:t>
+            </w:r>
+            <w:proofErr w:type="spellStart"/>
+            <w:r>
+              <w:rPr>
+                <w:rFonts w:ascii="Courier New" w:eastAsia="Times New Roman" w:hAnsi="Courier New" w:cs="Courier New"/>
+                <w:color w:val="000000"/>
+                <w:sz w:val="20"/>
+                <w:szCs w:val="20"/>
+              </w:rPr>
+              <w:t>UserAllInfoWeb</w:t>
+            </w:r>
+            <w:proofErr w:type="spellEnd"/>
+            <w:r>
+              <w:rPr>
+                <w:rFonts w:ascii="Courier New" w:eastAsia="Times New Roman" w:hAnsi="Courier New" w:cs="Courier New"/>
+                <w:color w:val="000000"/>
+                <w:sz w:val="20"/>
+                <w:szCs w:val="20"/>
+              </w:rPr>
+              <w:t xml:space="preserve"> </w:t>
+            </w:r>
+            <w:r>
+              <w:rPr>
+                <w:rFonts w:ascii="Courier New" w:eastAsia="Times New Roman" w:hAnsi="Courier New" w:cs="Courier New"/>
+                <w:color w:val="0033B3"/>
+                <w:sz w:val="20"/>
+                <w:szCs w:val="20"/>
+              </w:rPr>
+              <w:t xml:space="preserve">implements </w:t>
+            </w:r>
+            <w:r>
+              <w:rPr>
+                <w:rFonts w:ascii="Courier New" w:eastAsia="Times New Roman" w:hAnsi="Courier New" w:cs="Courier New"/>
+                <w:color w:val="000000"/>
+                <w:sz w:val="20"/>
+                <w:szCs w:val="20"/>
+              </w:rPr>
+              <w:t xml:space="preserve">Serializable </w:t>
+            </w:r>
+            <w:r>
+              <w:rPr>
+                <w:rFonts w:ascii="Courier New" w:eastAsia="Times New Roman" w:hAnsi="Courier New" w:cs="Courier New"/>
+                <w:color w:val="080808"/>
+                <w:sz w:val="20"/>
+                <w:szCs w:val="20"/>
+              </w:rPr>
+              <w:t>{</w:t>
+            </w:r>
+            <w:r>
+              <w:rPr>
+                <w:rFonts w:ascii="Courier New" w:eastAsia="Times New Roman" w:hAnsi="Courier New" w:cs="Courier New"/>
+                <w:color w:val="080808"/>
+                <w:sz w:val="20"/>
+                <w:szCs w:val="20"/>
+              </w:rPr>
+              <w:br/>
+            </w:r>
+            <w:r>
+              <w:rPr>
+                <w:rFonts w:ascii="Courier New" w:eastAsia="Times New Roman" w:hAnsi="Courier New" w:cs="Courier New"/>
+                <w:color w:val="080808"/>
+                <w:sz w:val="20"/>
+                <w:szCs w:val="20"/>
+              </w:rPr>
+              <w:br/>
+              <w:t xml:space="preserve">    </w:t>
+            </w:r>
+            <w:r>
+              <w:rPr>
+                <w:rFonts w:ascii="Courier New" w:eastAsia="Times New Roman" w:hAnsi="Courier New" w:cs="Courier New"/>
+                <w:color w:val="0033B3"/>
+                <w:sz w:val="20"/>
+                <w:szCs w:val="20"/>
+              </w:rPr>
+              <w:t xml:space="preserve">private static final long </w:t>
+            </w:r>
+            <w:proofErr w:type="spellStart"/>
+            <w:r>
+              <w:rPr>
+                <w:rFonts w:ascii="Courier New" w:eastAsia="Times New Roman" w:hAnsi="Courier New" w:cs="Courier New"/>
+                <w:i/>
+                <w:iCs/>
+                <w:color w:val="871094"/>
+                <w:sz w:val="20"/>
+                <w:szCs w:val="20"/>
+              </w:rPr>
+              <w:t>serialVersionUID</w:t>
+            </w:r>
+            <w:proofErr w:type="spellEnd"/>
+            <w:r>
+              <w:rPr>
+                <w:rFonts w:ascii="Courier New" w:eastAsia="Times New Roman" w:hAnsi="Courier New" w:cs="Courier New"/>
+                <w:i/>
+                <w:iCs/>
+                <w:color w:val="871094"/>
+                <w:sz w:val="20"/>
+                <w:szCs w:val="20"/>
+              </w:rPr>
+              <w:t xml:space="preserve"> </w:t>
+            </w:r>
+            <w:r>
+              <w:rPr>
+                <w:rFonts w:ascii="Courier New" w:eastAsia="Times New Roman" w:hAnsi="Courier New" w:cs="Courier New"/>
+                <w:color w:val="080808"/>
+                <w:sz w:val="20"/>
+                <w:szCs w:val="20"/>
+              </w:rPr>
+              <w:t xml:space="preserve">= </w:t>
+            </w:r>
+            <w:r>
+              <w:rPr>
+                <w:rFonts w:ascii="Courier New" w:eastAsia="Times New Roman" w:hAnsi="Courier New" w:cs="Courier New"/>
+                <w:color w:val="1750EB"/>
+                <w:sz w:val="20"/>
+                <w:szCs w:val="20"/>
+              </w:rPr>
+              <w:t>1L</w:t>
+            </w:r>
+            <w:r>
+              <w:rPr>
+                <w:rFonts w:ascii="Courier New" w:eastAsia="Times New Roman" w:hAnsi="Courier New" w:cs="Courier New"/>
+                <w:color w:val="080808"/>
+                <w:sz w:val="20"/>
+                <w:szCs w:val="20"/>
+              </w:rPr>
+              <w:t>;</w:t>
+            </w:r>
+            <w:r>
+              <w:rPr>
+                <w:rFonts w:ascii="Courier New" w:eastAsia="Times New Roman" w:hAnsi="Courier New" w:cs="Courier New"/>
+                <w:color w:val="080808"/>
+                <w:sz w:val="20"/>
+                <w:szCs w:val="20"/>
+              </w:rPr>
+              <w:br/>
+            </w:r>
+            <w:r>
+              <w:rPr>
+                <w:rFonts w:ascii="Courier New" w:eastAsia="Times New Roman" w:hAnsi="Courier New" w:cs="Courier New"/>
+                <w:color w:val="080808"/>
+                <w:sz w:val="20"/>
+                <w:szCs w:val="20"/>
+              </w:rPr>
+              <w:br/>
+              <w:t xml:space="preserve">    </w:t>
+            </w:r>
+            <w:r>
+              <w:rPr>
+                <w:rFonts w:ascii="Courier New" w:eastAsia="Times New Roman" w:hAnsi="Courier New" w:cs="Courier New"/>
+                <w:color w:val="9E880D"/>
+                <w:sz w:val="20"/>
+                <w:szCs w:val="20"/>
+              </w:rPr>
+              <w:t>@Id</w:t>
+            </w:r>
+            <w:r>
+              <w:rPr>
+                <w:rFonts w:ascii="Courier New" w:eastAsia="Times New Roman" w:hAnsi="Courier New" w:cs="Courier New"/>
+                <w:color w:val="9E880D"/>
+                <w:sz w:val="20"/>
+                <w:szCs w:val="20"/>
+              </w:rPr>
+              <w:br/>
+              <w:t xml:space="preserve">    @</w:t>
+            </w:r>
+            <w:proofErr w:type="gramStart"/>
+            <w:r>
+              <w:rPr>
+                <w:rFonts w:ascii="Courier New" w:eastAsia="Times New Roman" w:hAnsi="Courier New" w:cs="Courier New"/>
+                <w:color w:val="9E880D"/>
+                <w:sz w:val="20"/>
+                <w:szCs w:val="20"/>
+              </w:rPr>
+              <w:t>Column</w:t>
+            </w:r>
+            <w:r>
+              <w:rPr>
+                <w:rFonts w:ascii="Courier New" w:eastAsia="Times New Roman" w:hAnsi="Courier New" w:cs="Courier New"/>
+                <w:color w:val="080808"/>
+                <w:sz w:val="20"/>
+                <w:szCs w:val="20"/>
+              </w:rPr>
+              <w:t>(</w:t>
+            </w:r>
+            <w:proofErr w:type="gramEnd"/>
+            <w:r>
+              <w:rPr>
+                <w:rFonts w:ascii="Courier New" w:eastAsia="Times New Roman" w:hAnsi="Courier New" w:cs="Courier New"/>
+                <w:color w:val="080808"/>
+                <w:sz w:val="20"/>
+                <w:szCs w:val="20"/>
+              </w:rPr>
+              <w:t xml:space="preserve">name = </w:t>
+            </w:r>
+            <w:r>
+              <w:rPr>
+                <w:rFonts w:ascii="Courier New" w:eastAsia="Times New Roman" w:hAnsi="Courier New" w:cs="Courier New"/>
+                <w:color w:val="067D17"/>
+                <w:sz w:val="20"/>
+                <w:szCs w:val="20"/>
+              </w:rPr>
+              <w:t>"RN"</w:t>
+            </w:r>
+            <w:r>
+              <w:rPr>
+                <w:rFonts w:ascii="Courier New" w:eastAsia="Times New Roman" w:hAnsi="Courier New" w:cs="Courier New"/>
+                <w:color w:val="080808"/>
+                <w:sz w:val="20"/>
+                <w:szCs w:val="20"/>
+              </w:rPr>
+              <w:t>)</w:t>
+            </w:r>
+            <w:r>
+              <w:rPr>
+                <w:rFonts w:ascii="Courier New" w:eastAsia="Times New Roman" w:hAnsi="Courier New" w:cs="Courier New"/>
+                <w:color w:val="080808"/>
+                <w:sz w:val="20"/>
+                <w:szCs w:val="20"/>
+              </w:rPr>
+              <w:br/>
+              <w:t xml:space="preserve">    </w:t>
+            </w:r>
+            <w:r>
+              <w:rPr>
+                <w:rFonts w:ascii="Courier New" w:eastAsia="Times New Roman" w:hAnsi="Courier New" w:cs="Courier New"/>
+                <w:color w:val="0033B3"/>
+                <w:sz w:val="20"/>
+                <w:szCs w:val="20"/>
+              </w:rPr>
+              <w:t xml:space="preserve">private int </w:t>
+            </w:r>
+            <w:proofErr w:type="spellStart"/>
+            <w:r>
+              <w:rPr>
+                <w:rFonts w:ascii="Courier New" w:eastAsia="Times New Roman" w:hAnsi="Courier New" w:cs="Courier New"/>
+                <w:color w:val="871094"/>
+                <w:sz w:val="20"/>
+                <w:szCs w:val="20"/>
+              </w:rPr>
+              <w:t>rowNum</w:t>
+            </w:r>
+            <w:proofErr w:type="spellEnd"/>
+            <w:r>
+              <w:rPr>
+                <w:rFonts w:ascii="Courier New" w:eastAsia="Times New Roman" w:hAnsi="Courier New" w:cs="Courier New"/>
+                <w:color w:val="080808"/>
+                <w:sz w:val="20"/>
+                <w:szCs w:val="20"/>
+              </w:rPr>
+              <w:t>;</w:t>
+            </w:r>
+            <w:r>
+              <w:rPr>
+                <w:rFonts w:ascii="Courier New" w:eastAsia="Times New Roman" w:hAnsi="Courier New" w:cs="Courier New"/>
+                <w:color w:val="080808"/>
+                <w:sz w:val="20"/>
+                <w:szCs w:val="20"/>
+              </w:rPr>
+              <w:br/>
+            </w:r>
+            <w:r>
+              <w:rPr>
+                <w:rFonts w:ascii="Courier New" w:eastAsia="Times New Roman" w:hAnsi="Courier New" w:cs="Courier New"/>
+                <w:color w:val="080808"/>
+                <w:sz w:val="20"/>
+                <w:szCs w:val="20"/>
+              </w:rPr>
+              <w:br/>
+              <w:t xml:space="preserve">    </w:t>
+            </w:r>
+            <w:r>
+              <w:rPr>
+                <w:rFonts w:ascii="Courier New" w:eastAsia="Times New Roman" w:hAnsi="Courier New" w:cs="Courier New"/>
+                <w:color w:val="9E880D"/>
+                <w:sz w:val="20"/>
+                <w:szCs w:val="20"/>
+              </w:rPr>
+              <w:t>@Column</w:t>
+            </w:r>
+            <w:r>
+              <w:rPr>
+                <w:rFonts w:ascii="Courier New" w:eastAsia="Times New Roman" w:hAnsi="Courier New" w:cs="Courier New"/>
+                <w:color w:val="080808"/>
+                <w:sz w:val="20"/>
+                <w:szCs w:val="20"/>
+              </w:rPr>
+              <w:t xml:space="preserve">(name = </w:t>
+            </w:r>
+            <w:r>
+              <w:rPr>
+                <w:rFonts w:ascii="Courier New" w:eastAsia="Times New Roman" w:hAnsi="Courier New" w:cs="Courier New"/>
+                <w:color w:val="067D17"/>
+                <w:sz w:val="20"/>
+                <w:szCs w:val="20"/>
+              </w:rPr>
+              <w:t>"USER_ID"</w:t>
+            </w:r>
+            <w:r>
+              <w:rPr>
+                <w:rFonts w:ascii="Courier New" w:eastAsia="Times New Roman" w:hAnsi="Courier New" w:cs="Courier New"/>
+                <w:color w:val="080808"/>
+                <w:sz w:val="20"/>
+                <w:szCs w:val="20"/>
+              </w:rPr>
+              <w:t>)</w:t>
+            </w:r>
+            <w:r>
+              <w:rPr>
+                <w:rFonts w:ascii="Courier New" w:eastAsia="Times New Roman" w:hAnsi="Courier New" w:cs="Courier New"/>
+                <w:color w:val="080808"/>
+                <w:sz w:val="20"/>
+                <w:szCs w:val="20"/>
+              </w:rPr>
+              <w:br/>
+              <w:t xml:space="preserve">    </w:t>
+            </w:r>
+            <w:r>
+              <w:rPr>
+                <w:rFonts w:ascii="Courier New" w:eastAsia="Times New Roman" w:hAnsi="Courier New" w:cs="Courier New"/>
+                <w:color w:val="0033B3"/>
+                <w:sz w:val="20"/>
+                <w:szCs w:val="20"/>
+              </w:rPr>
+              <w:t xml:space="preserve">private int </w:t>
+            </w:r>
+            <w:proofErr w:type="spellStart"/>
+            <w:r>
+              <w:rPr>
+                <w:rFonts w:ascii="Courier New" w:eastAsia="Times New Roman" w:hAnsi="Courier New" w:cs="Courier New"/>
+                <w:color w:val="871094"/>
+                <w:sz w:val="20"/>
+                <w:szCs w:val="20"/>
+              </w:rPr>
+              <w:t>userId</w:t>
+            </w:r>
+            <w:proofErr w:type="spellEnd"/>
+            <w:r>
+              <w:rPr>
+                <w:rFonts w:ascii="Courier New" w:eastAsia="Times New Roman" w:hAnsi="Courier New" w:cs="Courier New"/>
+                <w:color w:val="080808"/>
+                <w:sz w:val="20"/>
+                <w:szCs w:val="20"/>
+              </w:rPr>
+              <w:t>;</w:t>
+            </w:r>
+            <w:r>
+              <w:rPr>
+                <w:rFonts w:ascii="Courier New" w:eastAsia="Times New Roman" w:hAnsi="Courier New" w:cs="Courier New"/>
+                <w:color w:val="080808"/>
+                <w:sz w:val="20"/>
+                <w:szCs w:val="20"/>
+              </w:rPr>
+              <w:br/>
+            </w:r>
+            <w:r>
+              <w:rPr>
+                <w:rFonts w:ascii="Courier New" w:eastAsia="Times New Roman" w:hAnsi="Courier New" w:cs="Courier New"/>
+                <w:color w:val="080808"/>
+                <w:sz w:val="20"/>
+                <w:szCs w:val="20"/>
+              </w:rPr>
+              <w:br/>
+              <w:t xml:space="preserve">    </w:t>
+            </w:r>
+            <w:r>
+              <w:rPr>
+                <w:rFonts w:ascii="Courier New" w:eastAsia="Times New Roman" w:hAnsi="Courier New" w:cs="Courier New"/>
+                <w:color w:val="9E880D"/>
+                <w:sz w:val="20"/>
+                <w:szCs w:val="20"/>
+              </w:rPr>
+              <w:t>@Column</w:t>
+            </w:r>
+            <w:r>
+              <w:rPr>
+                <w:rFonts w:ascii="Courier New" w:eastAsia="Times New Roman" w:hAnsi="Courier New" w:cs="Courier New"/>
+                <w:color w:val="080808"/>
+                <w:sz w:val="20"/>
+                <w:szCs w:val="20"/>
+              </w:rPr>
+              <w:t xml:space="preserve">(name = </w:t>
+            </w:r>
+            <w:r>
+              <w:rPr>
+                <w:rFonts w:ascii="Courier New" w:eastAsia="Times New Roman" w:hAnsi="Courier New" w:cs="Courier New"/>
+                <w:color w:val="067D17"/>
+                <w:sz w:val="20"/>
+                <w:szCs w:val="20"/>
+              </w:rPr>
+              <w:t>"USERNAME"</w:t>
+            </w:r>
+            <w:r>
+              <w:rPr>
+                <w:rFonts w:ascii="Courier New" w:eastAsia="Times New Roman" w:hAnsi="Courier New" w:cs="Courier New"/>
+                <w:color w:val="080808"/>
+                <w:sz w:val="20"/>
+                <w:szCs w:val="20"/>
+              </w:rPr>
+              <w:t>)</w:t>
+            </w:r>
+            <w:r>
+              <w:rPr>
+                <w:rFonts w:ascii="Courier New" w:eastAsia="Times New Roman" w:hAnsi="Courier New" w:cs="Courier New"/>
+                <w:color w:val="080808"/>
+                <w:sz w:val="20"/>
+                <w:szCs w:val="20"/>
+              </w:rPr>
+              <w:br/>
+              <w:t xml:space="preserve">    </w:t>
+            </w:r>
+            <w:r>
+              <w:rPr>
+                <w:rFonts w:ascii="Courier New" w:eastAsia="Times New Roman" w:hAnsi="Courier New" w:cs="Courier New"/>
+                <w:color w:val="0033B3"/>
+                <w:sz w:val="20"/>
+                <w:szCs w:val="20"/>
+              </w:rPr>
+              <w:t xml:space="preserve">private </w:t>
+            </w:r>
+            <w:r>
+              <w:rPr>
+                <w:rFonts w:ascii="Courier New" w:eastAsia="Times New Roman" w:hAnsi="Courier New" w:cs="Courier New"/>
+                <w:color w:val="000000"/>
+                <w:sz w:val="20"/>
+                <w:szCs w:val="20"/>
+              </w:rPr>
+              <w:t xml:space="preserve">String </w:t>
+            </w:r>
+            <w:r>
+              <w:rPr>
+                <w:rFonts w:ascii="Courier New" w:eastAsia="Times New Roman" w:hAnsi="Courier New" w:cs="Courier New"/>
+                <w:color w:val="871094"/>
+                <w:sz w:val="20"/>
+                <w:szCs w:val="20"/>
+              </w:rPr>
+              <w:t>username</w:t>
+            </w:r>
+            <w:r>
+              <w:rPr>
+                <w:rFonts w:ascii="Courier New" w:eastAsia="Times New Roman" w:hAnsi="Courier New" w:cs="Courier New"/>
+                <w:color w:val="080808"/>
+                <w:sz w:val="20"/>
+                <w:szCs w:val="20"/>
+              </w:rPr>
+              <w:t>;</w:t>
+            </w:r>
+            <w:r>
+              <w:rPr>
+                <w:rFonts w:ascii="Courier New" w:eastAsia="Times New Roman" w:hAnsi="Courier New" w:cs="Courier New"/>
+                <w:color w:val="080808"/>
+                <w:sz w:val="20"/>
+                <w:szCs w:val="20"/>
+              </w:rPr>
+              <w:br/>
+            </w:r>
+            <w:r>
+              <w:rPr>
+                <w:rFonts w:ascii="Courier New" w:eastAsia="Times New Roman" w:hAnsi="Courier New" w:cs="Courier New"/>
+                <w:color w:val="080808"/>
+                <w:sz w:val="20"/>
+                <w:szCs w:val="20"/>
+              </w:rPr>
+              <w:lastRenderedPageBreak/>
+              <w:br/>
+              <w:t xml:space="preserve">    </w:t>
+            </w:r>
+            <w:r>
+              <w:rPr>
+                <w:rFonts w:ascii="Courier New" w:eastAsia="Times New Roman" w:hAnsi="Courier New" w:cs="Courier New"/>
+                <w:color w:val="9E880D"/>
+                <w:sz w:val="20"/>
+                <w:szCs w:val="20"/>
+              </w:rPr>
+              <w:t>@Column</w:t>
+            </w:r>
+            <w:r>
+              <w:rPr>
+                <w:rFonts w:ascii="Courier New" w:eastAsia="Times New Roman" w:hAnsi="Courier New" w:cs="Courier New"/>
+                <w:color w:val="080808"/>
+                <w:sz w:val="20"/>
+                <w:szCs w:val="20"/>
+              </w:rPr>
+              <w:t xml:space="preserve">(name = </w:t>
+            </w:r>
+            <w:r>
+              <w:rPr>
+                <w:rFonts w:ascii="Courier New" w:eastAsia="Times New Roman" w:hAnsi="Courier New" w:cs="Courier New"/>
+                <w:color w:val="067D17"/>
+                <w:sz w:val="20"/>
+                <w:szCs w:val="20"/>
+              </w:rPr>
+              <w:t>"PHONE"</w:t>
+            </w:r>
+            <w:r>
+              <w:rPr>
+                <w:rFonts w:ascii="Courier New" w:eastAsia="Times New Roman" w:hAnsi="Courier New" w:cs="Courier New"/>
+                <w:color w:val="080808"/>
+                <w:sz w:val="20"/>
+                <w:szCs w:val="20"/>
+              </w:rPr>
+              <w:t>)</w:t>
+            </w:r>
+            <w:r>
+              <w:rPr>
+                <w:rFonts w:ascii="Courier New" w:eastAsia="Times New Roman" w:hAnsi="Courier New" w:cs="Courier New"/>
+                <w:color w:val="080808"/>
+                <w:sz w:val="20"/>
+                <w:szCs w:val="20"/>
+              </w:rPr>
+              <w:br/>
+              <w:t xml:space="preserve">    </w:t>
+            </w:r>
+            <w:r>
+              <w:rPr>
+                <w:rFonts w:ascii="Courier New" w:eastAsia="Times New Roman" w:hAnsi="Courier New" w:cs="Courier New"/>
+                <w:color w:val="0033B3"/>
+                <w:sz w:val="20"/>
+                <w:szCs w:val="20"/>
+              </w:rPr>
+              <w:t xml:space="preserve">private </w:t>
+            </w:r>
+            <w:r>
+              <w:rPr>
+                <w:rFonts w:ascii="Courier New" w:eastAsia="Times New Roman" w:hAnsi="Courier New" w:cs="Courier New"/>
+                <w:color w:val="000000"/>
+                <w:sz w:val="20"/>
+                <w:szCs w:val="20"/>
+              </w:rPr>
+              <w:t xml:space="preserve">String </w:t>
+            </w:r>
+            <w:r>
+              <w:rPr>
+                <w:rFonts w:ascii="Courier New" w:eastAsia="Times New Roman" w:hAnsi="Courier New" w:cs="Courier New"/>
+                <w:color w:val="871094"/>
+                <w:sz w:val="20"/>
+                <w:szCs w:val="20"/>
+              </w:rPr>
+              <w:t>phone</w:t>
+            </w:r>
+            <w:r>
+              <w:rPr>
+                <w:rFonts w:ascii="Courier New" w:eastAsia="Times New Roman" w:hAnsi="Courier New" w:cs="Courier New"/>
+                <w:color w:val="080808"/>
+                <w:sz w:val="20"/>
+                <w:szCs w:val="20"/>
+              </w:rPr>
+              <w:t>;</w:t>
+            </w:r>
+          </w:p>
+          <w:p>
+            <w:pPr>
+              <w:pStyle w:val="ListParagraph"/>
+              <w:ind w:left="0"/>
+            </w:pPr>
+            <w:r>
+              <w:t>}</w:t>
+            </w:r>
+          </w:p>
+        </w:tc>
+      </w:tr>
+    </w:tbl>
+    <w:p>
+      <w:pPr>
+        <w:pStyle w:val="ListParagraph"/>
+        <w:rPr>
+          <w:b/>
+          <w:bCs/>
+        </w:rPr>
+      </w:pPr>
+      <w:r>
+        <w:rPr>
+          <w:b/>
+          <w:bCs/>
+          <w:color w:val="FF0000"/>
+        </w:rPr>
+        <w:lastRenderedPageBreak/>
+        <w:t xml:space="preserve">Ở </w:t>
+      </w:r>
+      <w:proofErr w:type="spellStart"/>
+      <w:r>
+        <w:rPr>
+          <w:b/>
+          <w:bCs/>
+          <w:color w:val="FF0000"/>
+        </w:rPr>
+        <w:t>đây</w:t>
+      </w:r>
+      <w:proofErr w:type="spellEnd"/>
+      <w:r>
+        <w:rPr>
+          <w:b/>
+          <w:bCs/>
+          <w:color w:val="FF0000"/>
+        </w:rPr>
+        <w:t xml:space="preserve"> </w:t>
+      </w:r>
+      <w:proofErr w:type="spellStart"/>
+      <w:r>
+        <w:rPr>
+          <w:b/>
+          <w:bCs/>
+          <w:color w:val="FF0000"/>
+        </w:rPr>
+        <w:t>cột</w:t>
+      </w:r>
+      <w:proofErr w:type="spellEnd"/>
+      <w:r>
+        <w:rPr>
+          <w:b/>
+          <w:bCs/>
+          <w:color w:val="FF0000"/>
+        </w:rPr>
+        <w:t xml:space="preserve"> PHONE kia </w:t>
+      </w:r>
+      <w:proofErr w:type="spellStart"/>
+      <w:r>
+        <w:rPr>
+          <w:b/>
+          <w:bCs/>
+          <w:color w:val="FF0000"/>
+        </w:rPr>
+        <w:t>có</w:t>
+      </w:r>
+      <w:proofErr w:type="spellEnd"/>
+      <w:r>
+        <w:rPr>
+          <w:b/>
+          <w:bCs/>
+          <w:color w:val="FF0000"/>
+        </w:rPr>
+        <w:t xml:space="preserve"> </w:t>
+      </w:r>
+      <w:proofErr w:type="spellStart"/>
+      <w:r>
+        <w:rPr>
+          <w:b/>
+          <w:bCs/>
+          <w:color w:val="FF0000"/>
+        </w:rPr>
+        <w:t>thể</w:t>
+      </w:r>
+      <w:proofErr w:type="spellEnd"/>
+      <w:r>
+        <w:rPr>
+          <w:b/>
+          <w:bCs/>
+          <w:color w:val="FF0000"/>
+        </w:rPr>
+        <w:t xml:space="preserve"> </w:t>
+      </w:r>
+      <w:proofErr w:type="spellStart"/>
+      <w:r>
+        <w:rPr>
+          <w:b/>
+          <w:bCs/>
+          <w:color w:val="FF0000"/>
+        </w:rPr>
+        <w:t>là</w:t>
+      </w:r>
+      <w:proofErr w:type="spellEnd"/>
+      <w:r>
+        <w:rPr>
+          <w:b/>
+          <w:bCs/>
+          <w:color w:val="FF0000"/>
+        </w:rPr>
+        <w:t xml:space="preserve"> </w:t>
+      </w:r>
+      <w:proofErr w:type="spellStart"/>
+      <w:r>
+        <w:rPr>
+          <w:b/>
+          <w:bCs/>
+          <w:color w:val="FF0000"/>
+        </w:rPr>
+        <w:t>cột</w:t>
+      </w:r>
+      <w:proofErr w:type="spellEnd"/>
+      <w:r>
+        <w:rPr>
+          <w:b/>
+          <w:bCs/>
+          <w:color w:val="FF0000"/>
+        </w:rPr>
+        <w:t xml:space="preserve"> </w:t>
+      </w:r>
+      <w:proofErr w:type="spellStart"/>
+      <w:r>
+        <w:rPr>
+          <w:b/>
+          <w:bCs/>
+          <w:color w:val="FF0000"/>
+        </w:rPr>
+        <w:t>mà</w:t>
+      </w:r>
+      <w:proofErr w:type="spellEnd"/>
+      <w:r>
+        <w:rPr>
+          <w:b/>
+          <w:bCs/>
+          <w:color w:val="FF0000"/>
+        </w:rPr>
+        <w:t xml:space="preserve"> </w:t>
+      </w:r>
+      <w:proofErr w:type="spellStart"/>
+      <w:r>
+        <w:rPr>
+          <w:b/>
+          <w:bCs/>
+          <w:color w:val="FF0000"/>
+        </w:rPr>
+        <w:t>bảng</w:t>
+      </w:r>
+      <w:proofErr w:type="spellEnd"/>
+      <w:r>
+        <w:rPr>
+          <w:b/>
+          <w:bCs/>
+          <w:color w:val="FF0000"/>
+        </w:rPr>
+        <w:t xml:space="preserve"> join </w:t>
+      </w:r>
+      <w:proofErr w:type="spellStart"/>
+      <w:r>
+        <w:rPr>
+          <w:b/>
+          <w:bCs/>
+          <w:color w:val="FF0000"/>
+        </w:rPr>
+        <w:t>trả</w:t>
+      </w:r>
+      <w:proofErr w:type="spellEnd"/>
+      <w:r>
+        <w:rPr>
+          <w:b/>
+          <w:bCs/>
+          <w:color w:val="FF0000"/>
+        </w:rPr>
+        <w:t xml:space="preserve"> </w:t>
+      </w:r>
+      <w:proofErr w:type="spellStart"/>
+      <w:r>
+        <w:rPr>
+          <w:b/>
+          <w:bCs/>
+          <w:color w:val="FF0000"/>
+        </w:rPr>
+        <w:t>ra</w:t>
+      </w:r>
+      <w:proofErr w:type="spellEnd"/>
+    </w:p>
+    <w:p>
+      <w:pPr>
+        <w:tabs>
+          <w:tab w:val="left" w:pos="1170"/>
+        </w:tabs>
+      </w:pPr>
+      <w:r>
+        <w:t xml:space="preserve">B2 </w:t>
+      </w:r>
+      <w:proofErr w:type="spellStart"/>
+      <w:r>
+        <w:t>Chúng</w:t>
+      </w:r>
+      <w:proofErr w:type="spellEnd"/>
+      <w:r>
+        <w:t xml:space="preserve"> ta </w:t>
+      </w:r>
+      <w:proofErr w:type="spellStart"/>
+      <w:r>
+        <w:t>thực</w:t>
+      </w:r>
+      <w:proofErr w:type="spellEnd"/>
+      <w:r>
+        <w:t xml:space="preserve"> </w:t>
+      </w:r>
+      <w:proofErr w:type="spellStart"/>
+      <w:r>
+        <w:t>hiện</w:t>
+      </w:r>
+      <w:proofErr w:type="spellEnd"/>
+      <w:r>
+        <w:t xml:space="preserve"> </w:t>
+      </w:r>
+      <w:proofErr w:type="spellStart"/>
+      <w:r>
+        <w:t>Tạo</w:t>
+      </w:r>
+      <w:proofErr w:type="spellEnd"/>
+      <w:r>
+        <w:t xml:space="preserve"> @Repository </w:t>
+      </w:r>
+      <w:proofErr w:type="spellStart"/>
+      <w:r>
+        <w:t>hoặc</w:t>
+      </w:r>
+      <w:proofErr w:type="spellEnd"/>
+      <w:r>
+        <w:t xml:space="preserve"> </w:t>
+      </w:r>
+      <w:proofErr w:type="spellStart"/>
+      <w:r>
+        <w:t>dùng</w:t>
+      </w:r>
+      <w:proofErr w:type="spellEnd"/>
+      <w:r>
+        <w:t xml:space="preserve"> @EntityManage </w:t>
+      </w:r>
+    </w:p>
+    <w:p>
+      <w:pPr>
+        <w:tabs>
+          <w:tab w:val="left" w:pos="1170"/>
+        </w:tabs>
+      </w:pPr>
+      <w:proofErr w:type="spellStart"/>
+      <w:r>
+        <w:t>Vd</w:t>
+      </w:r>
+      <w:proofErr w:type="spellEnd"/>
+      <w:r>
+        <w:t xml:space="preserve"> </w:t>
+      </w:r>
+    </w:p>
+    <w:p>
+      <w:pPr>
+        <w:pStyle w:val="ListParagraph"/>
+        <w:numPr>
+          <w:ilvl w:val="0"/>
+          <w:numId w:val="10"/>
+        </w:numPr>
+        <w:tabs>
+          <w:tab w:val="left" w:pos="1170"/>
+        </w:tabs>
+      </w:pPr>
+      <w:proofErr w:type="spellStart"/>
+      <w:r>
+        <w:t>Với</w:t>
+      </w:r>
+      <w:proofErr w:type="spellEnd"/>
+      <w:r>
+        <w:t xml:space="preserve"> @Repository </w:t>
+      </w:r>
+      <w:proofErr w:type="spellStart"/>
+      <w:r>
+        <w:t>chỉ</w:t>
+      </w:r>
+      <w:proofErr w:type="spellEnd"/>
+      <w:r>
+        <w:t xml:space="preserve"> </w:t>
+      </w:r>
+      <w:proofErr w:type="spellStart"/>
+      <w:r>
+        <w:t>cần</w:t>
+      </w:r>
+      <w:proofErr w:type="spellEnd"/>
+      <w:r>
+        <w:t xml:space="preserve"> </w:t>
+      </w:r>
+      <w:r>
+        <w:rPr>
+          <w:rFonts w:ascii="Courier New" w:eastAsia="Times New Roman" w:hAnsi="Courier New" w:cs="Courier New"/>
+          <w:color w:val="0033B3"/>
+          <w:sz w:val="20"/>
+          <w:szCs w:val="20"/>
+        </w:rPr>
+        <w:t xml:space="preserve">extends </w:t>
+      </w:r>
+      <w:proofErr w:type="spellStart"/>
+      <w:r>
+        <w:rPr>
+          <w:rFonts w:ascii="Courier New" w:eastAsia="Times New Roman" w:hAnsi="Courier New" w:cs="Courier New"/>
+          <w:color w:val="000000"/>
+          <w:sz w:val="20"/>
+          <w:szCs w:val="20"/>
+        </w:rPr>
+        <w:t>JpaRepository</w:t>
+      </w:r>
+      <w:proofErr w:type="spellEnd"/>
+      <w:r>
+        <w:rPr>
+          <w:rFonts w:ascii="Courier New" w:eastAsia="Times New Roman" w:hAnsi="Courier New" w:cs="Courier New"/>
+          <w:color w:val="080808"/>
+          <w:sz w:val="20"/>
+          <w:szCs w:val="20"/>
+        </w:rPr>
+        <w:t>&lt;</w:t>
+      </w:r>
+      <w:r>
+        <w:rPr>
+          <w:rFonts w:ascii="Courier New" w:eastAsia="Times New Roman" w:hAnsi="Courier New" w:cs="Courier New"/>
+          <w:b/>
+          <w:bCs/>
+          <w:color w:val="FF0000"/>
+          <w:sz w:val="20"/>
+          <w:szCs w:val="20"/>
+        </w:rPr>
+        <w:t>Entity</w:t>
+      </w:r>
+      <w:r>
+        <w:rPr>
+          <w:rFonts w:ascii="Courier New" w:eastAsia="Times New Roman" w:hAnsi="Courier New" w:cs="Courier New"/>
+          <w:color w:val="080808"/>
+          <w:sz w:val="20"/>
+          <w:szCs w:val="20"/>
+        </w:rPr>
+        <w:t xml:space="preserve">, </w:t>
+      </w:r>
+      <w:r>
+        <w:rPr>
+          <w:rFonts w:ascii="Courier New" w:eastAsia="Times New Roman" w:hAnsi="Courier New" w:cs="Courier New"/>
+          <w:color w:val="000000"/>
+          <w:sz w:val="20"/>
+          <w:szCs w:val="20"/>
+        </w:rPr>
+        <w:t>Long</w:t>
+      </w:r>
+      <w:r>
+        <w:rPr>
+          <w:rFonts w:ascii="Courier New" w:eastAsia="Times New Roman" w:hAnsi="Courier New" w:cs="Courier New"/>
+          <w:color w:val="080808"/>
+          <w:sz w:val="20"/>
+          <w:szCs w:val="20"/>
+        </w:rPr>
+        <w:t>&gt;</w:t>
+      </w:r>
+    </w:p>
+    <w:p>
+      <w:pPr>
+        <w:pStyle w:val="ListParagraph"/>
+        <w:tabs>
+          <w:tab w:val="left" w:pos="1170"/>
+        </w:tabs>
+      </w:pPr>
+      <w:proofErr w:type="spellStart"/>
+      <w:r>
+        <w:t>Chú</w:t>
+      </w:r>
+      <w:proofErr w:type="spellEnd"/>
+      <w:r>
+        <w:t xml:space="preserve"> ý </w:t>
+      </w:r>
+      <w:r>
+        <w:rPr>
+          <w:b/>
+          <w:bCs/>
+          <w:color w:val="FF0000"/>
+        </w:rPr>
+        <w:t>Entity</w:t>
+      </w:r>
+      <w:r>
+        <w:rPr>
+          <w:color w:val="FF0000"/>
+        </w:rPr>
+        <w:t xml:space="preserve"> </w:t>
+      </w:r>
+      <w:proofErr w:type="spellStart"/>
+      <w:r>
+        <w:t>phải</w:t>
+      </w:r>
+      <w:proofErr w:type="spellEnd"/>
+      <w:r>
+        <w:t xml:space="preserve"> </w:t>
+      </w:r>
+      <w:proofErr w:type="spellStart"/>
+      <w:r>
+        <w:t>là</w:t>
+      </w:r>
+      <w:proofErr w:type="spellEnd"/>
+      <w:r>
+        <w:t xml:space="preserve"> </w:t>
+      </w:r>
+      <w:proofErr w:type="spellStart"/>
+      <w:r>
+        <w:t>cái</w:t>
+      </w:r>
+      <w:proofErr w:type="spellEnd"/>
+      <w:r>
+        <w:t xml:space="preserve"> </w:t>
+      </w:r>
+      <w:proofErr w:type="spellStart"/>
+      <w:r>
+        <w:t>pojo</w:t>
+      </w:r>
+      <w:proofErr w:type="spellEnd"/>
+      <w:r>
+        <w:t xml:space="preserve"> </w:t>
+      </w:r>
+      <w:proofErr w:type="spellStart"/>
+      <w:r>
+        <w:t>mà</w:t>
+      </w:r>
+      <w:proofErr w:type="spellEnd"/>
+      <w:r>
+        <w:t xml:space="preserve"> ta </w:t>
+      </w:r>
+      <w:proofErr w:type="spellStart"/>
+      <w:r>
+        <w:t>đánh</w:t>
+      </w:r>
+      <w:proofErr w:type="spellEnd"/>
+      <w:r>
+        <w:t xml:space="preserve"> </w:t>
+      </w:r>
+      <w:proofErr w:type="spellStart"/>
+      <w:r>
+        <w:t>dấu</w:t>
+      </w:r>
+      <w:proofErr w:type="spellEnd"/>
+      <w:r>
+        <w:t xml:space="preserve"> </w:t>
+      </w:r>
+      <w:proofErr w:type="spellStart"/>
+      <w:r>
+        <w:t>bảng</w:t>
+      </w:r>
+      <w:proofErr w:type="spellEnd"/>
+      <w:r>
+        <w:t xml:space="preserve"> </w:t>
+      </w:r>
+      <w:proofErr w:type="spellStart"/>
+      <w:r>
+        <w:t>tạm</w:t>
+      </w:r>
+      <w:proofErr w:type="spellEnd"/>
+      <w:r>
+        <w:t xml:space="preserve"> @Entity</w:t>
+      </w:r>
+    </w:p>
+    <w:tbl>
+      <w:tblPr>
+        <w:tblStyle w:val="TableGrid"/>
+        <w:tblW w:w="10980" w:type="dxa"/>
+        <w:tblInd w:w="-815" w:type="dxa"/>
+        <w:tblLook w:val="04A0" w:firstRow="1" w:lastRow="0" w:firstColumn="1" w:lastColumn="0" w:noHBand="0" w:noVBand="1"/>
+      </w:tblPr>
+      <w:tblGrid>
+        <w:gridCol w:w="10980"/>
+      </w:tblGrid>
+      <w:tr>
+        <w:tc>
+          <w:tcPr>
+            <w:tcW w:w="10980" w:type="dxa"/>
+          </w:tcPr>
+          <w:p>
+            <w:pPr>
+              <w:pStyle w:val="ListParagraph"/>
+              <w:numPr>
+                <w:ilvl w:val="0"/>
+                <w:numId w:val="10"/>
+              </w:numPr>
+              <w:shd w:val="clear" w:color="auto" w:fill="FFFFFF"/>
+              <w:tabs>
+                <w:tab w:val="left" w:pos="916"/>
+                <w:tab w:val="left" w:pos="1832"/>
+                <w:tab w:val="left" w:pos="2748"/>
+                <w:tab w:val="left" w:pos="3664"/>
+                <w:tab w:val="left" w:pos="4580"/>
+                <w:tab w:val="left" w:pos="5496"/>
+                <w:tab w:val="left" w:pos="6412"/>
+                <w:tab w:val="left" w:pos="7328"/>
+                <w:tab w:val="left" w:pos="8244"/>
+                <w:tab w:val="left" w:pos="9160"/>
+                <w:tab w:val="left" w:pos="10076"/>
+                <w:tab w:val="left" w:pos="10992"/>
+                <w:tab w:val="left" w:pos="11908"/>
+                <w:tab w:val="left" w:pos="12824"/>
+                <w:tab w:val="left" w:pos="13740"/>
+                <w:tab w:val="left" w:pos="14656"/>
+              </w:tabs>
+              <w:rPr>
+                <w:rFonts w:ascii="Courier New" w:eastAsia="Times New Roman" w:hAnsi="Courier New" w:cs="Courier New"/>
+                <w:color w:val="080808"/>
+                <w:sz w:val="20"/>
+                <w:szCs w:val="20"/>
+              </w:rPr>
+            </w:pPr>
+            <w:r>
+              <w:rPr>
+                <w:rFonts w:ascii="Courier New" w:eastAsia="Times New Roman" w:hAnsi="Courier New" w:cs="Courier New"/>
+                <w:color w:val="9E880D"/>
+                <w:sz w:val="20"/>
+                <w:szCs w:val="20"/>
+              </w:rPr>
+              <w:t>@Repository</w:t>
+            </w:r>
+            <w:r>
+              <w:rPr>
+                <w:rFonts w:ascii="Courier New" w:eastAsia="Times New Roman" w:hAnsi="Courier New" w:cs="Courier New"/>
+                <w:color w:val="9E880D"/>
+                <w:sz w:val="20"/>
+                <w:szCs w:val="20"/>
+              </w:rPr>
+              <w:br/>
+            </w:r>
+            <w:r>
+              <w:rPr>
+                <w:rFonts w:ascii="Courier New" w:eastAsia="Times New Roman" w:hAnsi="Courier New" w:cs="Courier New"/>
+                <w:color w:val="0033B3"/>
+                <w:sz w:val="20"/>
+                <w:szCs w:val="20"/>
+              </w:rPr>
+              <w:t xml:space="preserve">public interface </w:t>
+            </w:r>
+            <w:proofErr w:type="spellStart"/>
+            <w:r>
+              <w:rPr>
+                <w:rFonts w:ascii="Courier New" w:eastAsia="Times New Roman" w:hAnsi="Courier New" w:cs="Courier New"/>
+                <w:color w:val="000000"/>
+                <w:sz w:val="20"/>
+                <w:szCs w:val="20"/>
+              </w:rPr>
+              <w:t>UserAllInfoRepository</w:t>
+            </w:r>
+            <w:proofErr w:type="spellEnd"/>
+            <w:r>
+              <w:rPr>
+                <w:rFonts w:ascii="Courier New" w:eastAsia="Times New Roman" w:hAnsi="Courier New" w:cs="Courier New"/>
+                <w:color w:val="000000"/>
+                <w:sz w:val="20"/>
+                <w:szCs w:val="20"/>
+              </w:rPr>
+              <w:t xml:space="preserve"> </w:t>
+            </w:r>
+            <w:r>
+              <w:rPr>
+                <w:rFonts w:ascii="Courier New" w:eastAsia="Times New Roman" w:hAnsi="Courier New" w:cs="Courier New"/>
+                <w:color w:val="0033B3"/>
+                <w:sz w:val="20"/>
+                <w:szCs w:val="20"/>
+              </w:rPr>
+              <w:t xml:space="preserve">extends </w:t>
+            </w:r>
+            <w:proofErr w:type="spellStart"/>
+            <w:r>
+              <w:rPr>
+                <w:rFonts w:ascii="Courier New" w:eastAsia="Times New Roman" w:hAnsi="Courier New" w:cs="Courier New"/>
+                <w:color w:val="000000"/>
+                <w:sz w:val="20"/>
+                <w:szCs w:val="20"/>
+              </w:rPr>
+              <w:t>JpaRepository</w:t>
+            </w:r>
+            <w:proofErr w:type="spellEnd"/>
+            <w:r>
+              <w:rPr>
+                <w:rFonts w:ascii="Courier New" w:eastAsia="Times New Roman" w:hAnsi="Courier New" w:cs="Courier New"/>
+                <w:color w:val="080808"/>
+                <w:sz w:val="20"/>
+                <w:szCs w:val="20"/>
+              </w:rPr>
+              <w:t>&lt;</w:t>
+            </w:r>
+            <w:proofErr w:type="spellStart"/>
+            <w:r>
+              <w:rPr>
+                <w:rFonts w:ascii="Courier New" w:eastAsia="Times New Roman" w:hAnsi="Courier New" w:cs="Courier New"/>
+                <w:color w:val="000000"/>
+                <w:sz w:val="20"/>
+                <w:szCs w:val="20"/>
+              </w:rPr>
+              <w:t>UserAllInfoWeb</w:t>
+            </w:r>
+            <w:proofErr w:type="spellEnd"/>
+            <w:r>
+              <w:rPr>
+                <w:rFonts w:ascii="Courier New" w:eastAsia="Times New Roman" w:hAnsi="Courier New" w:cs="Courier New"/>
+                <w:color w:val="080808"/>
+                <w:sz w:val="20"/>
+                <w:szCs w:val="20"/>
+              </w:rPr>
+              <w:t xml:space="preserve">, </w:t>
+            </w:r>
+            <w:r>
+              <w:rPr>
+                <w:rFonts w:ascii="Courier New" w:eastAsia="Times New Roman" w:hAnsi="Courier New" w:cs="Courier New"/>
+                <w:color w:val="000000"/>
+                <w:sz w:val="20"/>
+                <w:szCs w:val="20"/>
+              </w:rPr>
+              <w:t>Long</w:t>
+            </w:r>
+            <w:r>
+              <w:rPr>
+                <w:rFonts w:ascii="Courier New" w:eastAsia="Times New Roman" w:hAnsi="Courier New" w:cs="Courier New"/>
+                <w:color w:val="080808"/>
+                <w:sz w:val="20"/>
+                <w:szCs w:val="20"/>
+              </w:rPr>
+              <w:t>&gt; {</w:t>
+            </w:r>
+          </w:p>
+          <w:p>
+            <w:pPr>
+              <w:shd w:val="clear" w:color="auto" w:fill="FFFFFF"/>
+              <w:tabs>
+                <w:tab w:val="left" w:pos="916"/>
+                <w:tab w:val="left" w:pos="1832"/>
+                <w:tab w:val="left" w:pos="2748"/>
+                <w:tab w:val="left" w:pos="3664"/>
+                <w:tab w:val="left" w:pos="4580"/>
+                <w:tab w:val="left" w:pos="5496"/>
+                <w:tab w:val="left" w:pos="6412"/>
+                <w:tab w:val="left" w:pos="7328"/>
+                <w:tab w:val="left" w:pos="8244"/>
+                <w:tab w:val="left" w:pos="9160"/>
+                <w:tab w:val="left" w:pos="10076"/>
+                <w:tab w:val="left" w:pos="10992"/>
+                <w:tab w:val="left" w:pos="11908"/>
+                <w:tab w:val="left" w:pos="12824"/>
+                <w:tab w:val="left" w:pos="13740"/>
+                <w:tab w:val="left" w:pos="14656"/>
+              </w:tabs>
+              <w:rPr>
+                <w:rFonts w:ascii="Courier New" w:eastAsia="Times New Roman" w:hAnsi="Courier New" w:cs="Courier New"/>
+                <w:color w:val="080808"/>
+                <w:sz w:val="20"/>
+                <w:szCs w:val="20"/>
+              </w:rPr>
+            </w:pPr>
+            <w:r>
+              <w:rPr>
+                <w:rFonts w:ascii="Courier New" w:eastAsia="Times New Roman" w:hAnsi="Courier New" w:cs="Courier New"/>
+                <w:color w:val="9E880D"/>
+                <w:sz w:val="20"/>
+                <w:szCs w:val="20"/>
+              </w:rPr>
+              <w:t>@Query</w:t>
+            </w:r>
+            <w:r>
+              <w:rPr>
+                <w:rFonts w:ascii="Courier New" w:eastAsia="Times New Roman" w:hAnsi="Courier New" w:cs="Courier New"/>
+                <w:color w:val="080808"/>
+                <w:sz w:val="20"/>
+                <w:szCs w:val="20"/>
+              </w:rPr>
+              <w:t xml:space="preserve">(value = </w:t>
+            </w:r>
+            <w:r>
+              <w:rPr>
+                <w:rFonts w:ascii="Courier New" w:eastAsia="Times New Roman" w:hAnsi="Courier New" w:cs="Courier New"/>
+                <w:color w:val="067D17"/>
+                <w:sz w:val="20"/>
+                <w:szCs w:val="20"/>
+              </w:rPr>
+              <w:t>"</w:t>
+            </w:r>
+            <w:r>
+              <w:rPr>
+                <w:rFonts w:ascii="Courier New" w:eastAsia="Times New Roman" w:hAnsi="Courier New" w:cs="Courier New"/>
+                <w:color w:val="067D17"/>
+                <w:sz w:val="20"/>
+                <w:szCs w:val="20"/>
+                <w:shd w:val="clear" w:color="auto" w:fill="EDFCED"/>
+              </w:rPr>
+              <w:t xml:space="preserve">select </w:t>
+            </w:r>
+            <w:proofErr w:type="spellStart"/>
+            <w:r>
+              <w:rPr>
+                <w:rFonts w:ascii="Courier New" w:eastAsia="Times New Roman" w:hAnsi="Courier New" w:cs="Courier New"/>
+                <w:color w:val="067D17"/>
+                <w:sz w:val="20"/>
+                <w:szCs w:val="20"/>
+                <w:shd w:val="clear" w:color="auto" w:fill="EDFCED"/>
+              </w:rPr>
+              <w:t>row_number</w:t>
+            </w:r>
+            <w:proofErr w:type="spellEnd"/>
+            <w:r>
+              <w:rPr>
+                <w:rFonts w:ascii="Courier New" w:eastAsia="Times New Roman" w:hAnsi="Courier New" w:cs="Courier New"/>
+                <w:color w:val="067D17"/>
+                <w:sz w:val="20"/>
+                <w:szCs w:val="20"/>
+                <w:shd w:val="clear" w:color="auto" w:fill="EDFCED"/>
+              </w:rPr>
+              <w:t xml:space="preserve">() over() </w:t>
+            </w:r>
+            <w:proofErr w:type="spellStart"/>
+            <w:r>
+              <w:rPr>
+                <w:rFonts w:ascii="Courier New" w:eastAsia="Times New Roman" w:hAnsi="Courier New" w:cs="Courier New"/>
+                <w:color w:val="067D17"/>
+                <w:sz w:val="20"/>
+                <w:szCs w:val="20"/>
+                <w:shd w:val="clear" w:color="auto" w:fill="EDFCED"/>
+              </w:rPr>
+              <w:t>rn,u.user_id</w:t>
+            </w:r>
+            <w:proofErr w:type="spellEnd"/>
+            <w:r>
+              <w:rPr>
+                <w:rFonts w:ascii="Courier New" w:eastAsia="Times New Roman" w:hAnsi="Courier New" w:cs="Courier New"/>
+                <w:color w:val="067D17"/>
+                <w:sz w:val="20"/>
+                <w:szCs w:val="20"/>
+                <w:shd w:val="clear" w:color="auto" w:fill="EDFCED"/>
+              </w:rPr>
+              <w:t xml:space="preserve">, </w:t>
+            </w:r>
+            <w:proofErr w:type="spellStart"/>
+            <w:r>
+              <w:rPr>
+                <w:rFonts w:ascii="Courier New" w:eastAsia="Times New Roman" w:hAnsi="Courier New" w:cs="Courier New"/>
+                <w:color w:val="067D17"/>
+                <w:sz w:val="20"/>
+                <w:szCs w:val="20"/>
+                <w:shd w:val="clear" w:color="auto" w:fill="EDFCED"/>
+              </w:rPr>
+              <w:t>u.username</w:t>
+            </w:r>
+            <w:proofErr w:type="spellEnd"/>
+            <w:r>
+              <w:rPr>
+                <w:rFonts w:ascii="Courier New" w:eastAsia="Times New Roman" w:hAnsi="Courier New" w:cs="Courier New"/>
+                <w:color w:val="067D17"/>
+                <w:sz w:val="20"/>
+                <w:szCs w:val="20"/>
+                <w:shd w:val="clear" w:color="auto" w:fill="EDFCED"/>
+              </w:rPr>
+              <w:t xml:space="preserve">, </w:t>
+            </w:r>
+            <w:proofErr w:type="spellStart"/>
+            <w:r>
+              <w:rPr>
+                <w:rFonts w:ascii="Courier New" w:eastAsia="Times New Roman" w:hAnsi="Courier New" w:cs="Courier New"/>
+                <w:color w:val="067D17"/>
+                <w:sz w:val="20"/>
+                <w:szCs w:val="20"/>
+                <w:shd w:val="clear" w:color="auto" w:fill="EDFCED"/>
+              </w:rPr>
+              <w:t>u.phone</w:t>
+            </w:r>
+            <w:proofErr w:type="spellEnd"/>
+            <w:r>
+              <w:rPr>
+                <w:rFonts w:ascii="Courier New" w:eastAsia="Times New Roman" w:hAnsi="Courier New" w:cs="Courier New"/>
+                <w:color w:val="067D17"/>
+                <w:sz w:val="20"/>
+                <w:szCs w:val="20"/>
+                <w:shd w:val="clear" w:color="auto" w:fill="EDFCED"/>
+              </w:rPr>
+              <w:t xml:space="preserve">, </w:t>
+            </w:r>
+            <w:proofErr w:type="spellStart"/>
+            <w:r>
+              <w:rPr>
+                <w:rFonts w:ascii="Courier New" w:eastAsia="Times New Roman" w:hAnsi="Courier New" w:cs="Courier New"/>
+                <w:color w:val="067D17"/>
+                <w:sz w:val="20"/>
+                <w:szCs w:val="20"/>
+                <w:shd w:val="clear" w:color="auto" w:fill="EDFCED"/>
+              </w:rPr>
+              <w:t>u.fullname</w:t>
+            </w:r>
+            <w:proofErr w:type="spellEnd"/>
+            <w:r>
+              <w:rPr>
+                <w:rFonts w:ascii="Courier New" w:eastAsia="Times New Roman" w:hAnsi="Courier New" w:cs="Courier New"/>
+                <w:color w:val="067D17"/>
+                <w:sz w:val="20"/>
+                <w:szCs w:val="20"/>
+                <w:shd w:val="clear" w:color="auto" w:fill="EDFCED"/>
+              </w:rPr>
+              <w:t xml:space="preserve">, </w:t>
+            </w:r>
+            <w:proofErr w:type="spellStart"/>
+            <w:r>
+              <w:rPr>
+                <w:rFonts w:ascii="Courier New" w:eastAsia="Times New Roman" w:hAnsi="Courier New" w:cs="Courier New"/>
+                <w:color w:val="067D17"/>
+                <w:sz w:val="20"/>
+                <w:szCs w:val="20"/>
+                <w:shd w:val="clear" w:color="auto" w:fill="EDFCED"/>
+              </w:rPr>
+              <w:t>u.gender</w:t>
+            </w:r>
+            <w:proofErr w:type="spellEnd"/>
+            <w:r>
+              <w:rPr>
+                <w:rFonts w:ascii="Courier New" w:eastAsia="Times New Roman" w:hAnsi="Courier New" w:cs="Courier New"/>
+                <w:color w:val="067D17"/>
+                <w:sz w:val="20"/>
+                <w:szCs w:val="20"/>
+                <w:shd w:val="clear" w:color="auto" w:fill="EDFCED"/>
+              </w:rPr>
+              <w:t xml:space="preserve">, </w:t>
+            </w:r>
+            <w:proofErr w:type="spellStart"/>
+            <w:r>
+              <w:rPr>
+                <w:rFonts w:ascii="Courier New" w:eastAsia="Times New Roman" w:hAnsi="Courier New" w:cs="Courier New"/>
+                <w:color w:val="067D17"/>
+                <w:sz w:val="20"/>
+                <w:szCs w:val="20"/>
+                <w:shd w:val="clear" w:color="auto" w:fill="EDFCED"/>
+              </w:rPr>
+              <w:t>u.role_id</w:t>
+            </w:r>
+            <w:proofErr w:type="spellEnd"/>
+            <w:r>
+              <w:rPr>
+                <w:rFonts w:ascii="Courier New" w:eastAsia="Times New Roman" w:hAnsi="Courier New" w:cs="Courier New"/>
+                <w:color w:val="067D17"/>
+                <w:sz w:val="20"/>
+                <w:szCs w:val="20"/>
+                <w:shd w:val="clear" w:color="auto" w:fill="EDFCED"/>
+              </w:rPr>
+              <w:t xml:space="preserve">, </w:t>
+            </w:r>
+            <w:proofErr w:type="spellStart"/>
+            <w:r>
+              <w:rPr>
+                <w:rFonts w:ascii="Courier New" w:eastAsia="Times New Roman" w:hAnsi="Courier New" w:cs="Courier New"/>
+                <w:color w:val="067D17"/>
+                <w:sz w:val="20"/>
+                <w:szCs w:val="20"/>
+                <w:shd w:val="clear" w:color="auto" w:fill="EDFCED"/>
+              </w:rPr>
+              <w:t>u.email</w:t>
+            </w:r>
+            <w:proofErr w:type="spellEnd"/>
+            <w:r>
+              <w:rPr>
+                <w:rFonts w:ascii="Courier New" w:eastAsia="Times New Roman" w:hAnsi="Courier New" w:cs="Courier New"/>
+                <w:color w:val="067D17"/>
+                <w:sz w:val="20"/>
+                <w:szCs w:val="20"/>
+                <w:shd w:val="clear" w:color="auto" w:fill="EDFCED"/>
+              </w:rPr>
+              <w:t xml:space="preserve">, </w:t>
+            </w:r>
+            <w:proofErr w:type="spellStart"/>
+            <w:r>
+              <w:rPr>
+                <w:rFonts w:ascii="Courier New" w:eastAsia="Times New Roman" w:hAnsi="Courier New" w:cs="Courier New"/>
+                <w:color w:val="067D17"/>
+                <w:sz w:val="20"/>
+                <w:szCs w:val="20"/>
+                <w:shd w:val="clear" w:color="auto" w:fill="EDFCED"/>
+              </w:rPr>
+              <w:t>u.groups_code</w:t>
+            </w:r>
+            <w:proofErr w:type="spellEnd"/>
+            <w:r>
+              <w:rPr>
+                <w:rFonts w:ascii="Courier New" w:eastAsia="Times New Roman" w:hAnsi="Courier New" w:cs="Courier New"/>
+                <w:color w:val="067D17"/>
+                <w:sz w:val="20"/>
+                <w:szCs w:val="20"/>
+                <w:shd w:val="clear" w:color="auto" w:fill="EDFCED"/>
+              </w:rPr>
+              <w:t xml:space="preserve">, </w:t>
+            </w:r>
+            <w:proofErr w:type="spellStart"/>
+            <w:r>
+              <w:rPr>
+                <w:rFonts w:ascii="Courier New" w:eastAsia="Times New Roman" w:hAnsi="Courier New" w:cs="Courier New"/>
+                <w:color w:val="067D17"/>
+                <w:sz w:val="20"/>
+                <w:szCs w:val="20"/>
+                <w:shd w:val="clear" w:color="auto" w:fill="EDFCED"/>
+              </w:rPr>
+              <w:t>u.created_date</w:t>
+            </w:r>
+            <w:proofErr w:type="spellEnd"/>
+            <w:r>
+              <w:rPr>
+                <w:rFonts w:ascii="Courier New" w:eastAsia="Times New Roman" w:hAnsi="Courier New" w:cs="Courier New"/>
+                <w:color w:val="067D17"/>
+                <w:sz w:val="20"/>
+                <w:szCs w:val="20"/>
+                <w:shd w:val="clear" w:color="auto" w:fill="EDFCED"/>
+              </w:rPr>
+              <w:t>,</w:t>
+            </w:r>
+            <w:r>
+              <w:rPr>
+                <w:rFonts w:ascii="Courier New" w:eastAsia="Times New Roman" w:hAnsi="Courier New" w:cs="Courier New"/>
+                <w:color w:val="0037A6"/>
+                <w:sz w:val="20"/>
+                <w:szCs w:val="20"/>
+                <w:shd w:val="clear" w:color="auto" w:fill="EDFCED"/>
+              </w:rPr>
+              <w:t>\n</w:t>
+            </w:r>
+            <w:r>
+              <w:rPr>
+                <w:rFonts w:ascii="Courier New" w:eastAsia="Times New Roman" w:hAnsi="Courier New" w:cs="Courier New"/>
+                <w:color w:val="067D17"/>
+                <w:sz w:val="20"/>
+                <w:szCs w:val="20"/>
+              </w:rPr>
+              <w:t xml:space="preserve">" </w:t>
+            </w:r>
+            <w:r>
+              <w:rPr>
+                <w:rFonts w:ascii="Courier New" w:eastAsia="Times New Roman" w:hAnsi="Courier New" w:cs="Courier New"/>
+                <w:color w:val="080808"/>
+                <w:sz w:val="20"/>
+                <w:szCs w:val="20"/>
+              </w:rPr>
+              <w:t>+</w:t>
+            </w:r>
+            <w:r>
+              <w:rPr>
+                <w:rFonts w:ascii="Courier New" w:eastAsia="Times New Roman" w:hAnsi="Courier New" w:cs="Courier New"/>
+                <w:color w:val="080808"/>
+                <w:sz w:val="20"/>
+                <w:szCs w:val="20"/>
+              </w:rPr>
+              <w:br/>
+              <w:t xml:space="preserve">        </w:t>
+            </w:r>
+            <w:r>
+              <w:rPr>
+                <w:rFonts w:ascii="Courier New" w:eastAsia="Times New Roman" w:hAnsi="Courier New" w:cs="Courier New"/>
+                <w:color w:val="067D17"/>
+                <w:sz w:val="20"/>
+                <w:szCs w:val="20"/>
+              </w:rPr>
+              <w:t>"</w:t>
+            </w:r>
+            <w:r>
+              <w:rPr>
+                <w:rFonts w:ascii="Courier New" w:eastAsia="Times New Roman" w:hAnsi="Courier New" w:cs="Courier New"/>
+                <w:color w:val="067D17"/>
+                <w:sz w:val="20"/>
+                <w:szCs w:val="20"/>
+                <w:shd w:val="clear" w:color="auto" w:fill="EDFCED"/>
+              </w:rPr>
+              <w:t xml:space="preserve">            </w:t>
+            </w:r>
+            <w:proofErr w:type="spellStart"/>
+            <w:r>
+              <w:rPr>
+                <w:rFonts w:ascii="Courier New" w:eastAsia="Times New Roman" w:hAnsi="Courier New" w:cs="Courier New"/>
+                <w:color w:val="067D17"/>
+                <w:sz w:val="20"/>
+                <w:szCs w:val="20"/>
+                <w:shd w:val="clear" w:color="auto" w:fill="EDFCED"/>
+              </w:rPr>
+              <w:t>ta.register_no</w:t>
+            </w:r>
+            <w:proofErr w:type="spellEnd"/>
+            <w:r>
+              <w:rPr>
+                <w:rFonts w:ascii="Courier New" w:eastAsia="Times New Roman" w:hAnsi="Courier New" w:cs="Courier New"/>
+                <w:color w:val="067D17"/>
+                <w:sz w:val="20"/>
+                <w:szCs w:val="20"/>
+                <w:shd w:val="clear" w:color="auto" w:fill="EDFCED"/>
+              </w:rPr>
+              <w:t xml:space="preserve"> as </w:t>
+            </w:r>
+            <w:proofErr w:type="spellStart"/>
+            <w:r>
+              <w:rPr>
+                <w:rFonts w:ascii="Courier New" w:eastAsia="Times New Roman" w:hAnsi="Courier New" w:cs="Courier New"/>
+                <w:color w:val="067D17"/>
+                <w:sz w:val="20"/>
+                <w:szCs w:val="20"/>
+                <w:shd w:val="clear" w:color="auto" w:fill="EDFCED"/>
+              </w:rPr>
+              <w:t>register_no</w:t>
+            </w:r>
+            <w:proofErr w:type="spellEnd"/>
+            <w:r>
+              <w:rPr>
+                <w:rFonts w:ascii="Courier New" w:eastAsia="Times New Roman" w:hAnsi="Courier New" w:cs="Courier New"/>
+                <w:color w:val="067D17"/>
+                <w:sz w:val="20"/>
+                <w:szCs w:val="20"/>
+                <w:shd w:val="clear" w:color="auto" w:fill="EDFCED"/>
+              </w:rPr>
+              <w:t xml:space="preserve">, </w:t>
+            </w:r>
+            <w:proofErr w:type="spellStart"/>
+            <w:r>
+              <w:rPr>
+                <w:rFonts w:ascii="Courier New" w:eastAsia="Times New Roman" w:hAnsi="Courier New" w:cs="Courier New"/>
+                <w:color w:val="067D17"/>
+                <w:sz w:val="20"/>
+                <w:szCs w:val="20"/>
+                <w:shd w:val="clear" w:color="auto" w:fill="EDFCED"/>
+              </w:rPr>
+              <w:t>ta.device_code</w:t>
+            </w:r>
+            <w:proofErr w:type="spellEnd"/>
+            <w:r>
+              <w:rPr>
+                <w:rFonts w:ascii="Courier New" w:eastAsia="Times New Roman" w:hAnsi="Courier New" w:cs="Courier New"/>
+                <w:color w:val="067D17"/>
+                <w:sz w:val="20"/>
+                <w:szCs w:val="20"/>
+                <w:shd w:val="clear" w:color="auto" w:fill="EDFCED"/>
+              </w:rPr>
+              <w:t xml:space="preserve"> as </w:t>
+            </w:r>
+            <w:proofErr w:type="spellStart"/>
+            <w:r>
+              <w:rPr>
+                <w:rFonts w:ascii="Courier New" w:eastAsia="Times New Roman" w:hAnsi="Courier New" w:cs="Courier New"/>
+                <w:color w:val="067D17"/>
+                <w:sz w:val="20"/>
+                <w:szCs w:val="20"/>
+                <w:shd w:val="clear" w:color="auto" w:fill="EDFCED"/>
+              </w:rPr>
+              <w:t>device_code</w:t>
+            </w:r>
+            <w:proofErr w:type="spellEnd"/>
+            <w:r>
+              <w:rPr>
+                <w:rFonts w:ascii="Courier New" w:eastAsia="Times New Roman" w:hAnsi="Courier New" w:cs="Courier New"/>
+                <w:color w:val="067D17"/>
+                <w:sz w:val="20"/>
+                <w:szCs w:val="20"/>
+                <w:shd w:val="clear" w:color="auto" w:fill="EDFCED"/>
+              </w:rPr>
+              <w:t xml:space="preserve">, </w:t>
+            </w:r>
+            <w:proofErr w:type="spellStart"/>
+            <w:r>
+              <w:rPr>
+                <w:rFonts w:ascii="Courier New" w:eastAsia="Times New Roman" w:hAnsi="Courier New" w:cs="Courier New"/>
+                <w:color w:val="067D17"/>
+                <w:sz w:val="20"/>
+                <w:szCs w:val="20"/>
+                <w:shd w:val="clear" w:color="auto" w:fill="EDFCED"/>
+              </w:rPr>
+              <w:t>ta.sim</w:t>
+            </w:r>
+            <w:proofErr w:type="spellEnd"/>
+            <w:r>
+              <w:rPr>
+                <w:rFonts w:ascii="Courier New" w:eastAsia="Times New Roman" w:hAnsi="Courier New" w:cs="Courier New"/>
+                <w:color w:val="067D17"/>
+                <w:sz w:val="20"/>
+                <w:szCs w:val="20"/>
+                <w:shd w:val="clear" w:color="auto" w:fill="EDFCED"/>
+              </w:rPr>
+              <w:t xml:space="preserve"> as sim,</w:t>
+            </w:r>
+            <w:r>
+              <w:rPr>
+                <w:rFonts w:ascii="Courier New" w:eastAsia="Times New Roman" w:hAnsi="Courier New" w:cs="Courier New"/>
+                <w:color w:val="0037A6"/>
+                <w:sz w:val="20"/>
+                <w:szCs w:val="20"/>
+                <w:shd w:val="clear" w:color="auto" w:fill="EDFCED"/>
+              </w:rPr>
+              <w:t>\n</w:t>
+            </w:r>
+            <w:r>
+              <w:rPr>
+                <w:rFonts w:ascii="Courier New" w:eastAsia="Times New Roman" w:hAnsi="Courier New" w:cs="Courier New"/>
+                <w:color w:val="067D17"/>
+                <w:sz w:val="20"/>
+                <w:szCs w:val="20"/>
+              </w:rPr>
+              <w:t xml:space="preserve">" </w:t>
+            </w:r>
+            <w:r>
+              <w:rPr>
+                <w:rFonts w:ascii="Courier New" w:eastAsia="Times New Roman" w:hAnsi="Courier New" w:cs="Courier New"/>
+                <w:color w:val="080808"/>
+                <w:sz w:val="20"/>
+                <w:szCs w:val="20"/>
+              </w:rPr>
+              <w:t>+</w:t>
+            </w:r>
+            <w:r>
+              <w:rPr>
+                <w:rFonts w:ascii="Courier New" w:eastAsia="Times New Roman" w:hAnsi="Courier New" w:cs="Courier New"/>
+                <w:color w:val="080808"/>
+                <w:sz w:val="20"/>
+                <w:szCs w:val="20"/>
+              </w:rPr>
+              <w:br/>
+              <w:t xml:space="preserve">        </w:t>
+            </w:r>
+            <w:r>
+              <w:rPr>
+                <w:rFonts w:ascii="Courier New" w:eastAsia="Times New Roman" w:hAnsi="Courier New" w:cs="Courier New"/>
+                <w:color w:val="067D17"/>
+                <w:sz w:val="20"/>
+                <w:szCs w:val="20"/>
+              </w:rPr>
+              <w:t>"</w:t>
+            </w:r>
+            <w:r>
+              <w:rPr>
+                <w:rFonts w:ascii="Courier New" w:eastAsia="Times New Roman" w:hAnsi="Courier New" w:cs="Courier New"/>
+                <w:color w:val="067D17"/>
+                <w:sz w:val="20"/>
+                <w:szCs w:val="20"/>
+                <w:shd w:val="clear" w:color="auto" w:fill="EDFCED"/>
+              </w:rPr>
+              <w:t xml:space="preserve">            </w:t>
+            </w:r>
+            <w:proofErr w:type="spellStart"/>
+            <w:r>
+              <w:rPr>
+                <w:rFonts w:ascii="Courier New" w:eastAsia="Times New Roman" w:hAnsi="Courier New" w:cs="Courier New"/>
+                <w:color w:val="067D17"/>
+                <w:sz w:val="20"/>
+                <w:szCs w:val="20"/>
+                <w:shd w:val="clear" w:color="auto" w:fill="EDFCED"/>
+              </w:rPr>
+              <w:t>substr</w:t>
+            </w:r>
+            <w:proofErr w:type="spellEnd"/>
+            <w:r>
+              <w:rPr>
+                <w:rFonts w:ascii="Courier New" w:eastAsia="Times New Roman" w:hAnsi="Courier New" w:cs="Courier New"/>
+                <w:color w:val="067D17"/>
+                <w:sz w:val="20"/>
+                <w:szCs w:val="20"/>
+                <w:shd w:val="clear" w:color="auto" w:fill="EDFCED"/>
+              </w:rPr>
+              <w:t>(</w:t>
+            </w:r>
+            <w:proofErr w:type="spellStart"/>
+            <w:r>
+              <w:rPr>
+                <w:rFonts w:ascii="Courier New" w:eastAsia="Times New Roman" w:hAnsi="Courier New" w:cs="Courier New"/>
+                <w:color w:val="067D17"/>
+                <w:sz w:val="20"/>
+                <w:szCs w:val="20"/>
+                <w:shd w:val="clear" w:color="auto" w:fill="EDFCED"/>
+              </w:rPr>
+              <w:t>u.groups_code</w:t>
+            </w:r>
+            <w:proofErr w:type="spellEnd"/>
+            <w:r>
+              <w:rPr>
+                <w:rFonts w:ascii="Courier New" w:eastAsia="Times New Roman" w:hAnsi="Courier New" w:cs="Courier New"/>
+                <w:color w:val="067D17"/>
+                <w:sz w:val="20"/>
+                <w:szCs w:val="20"/>
+                <w:shd w:val="clear" w:color="auto" w:fill="EDFCED"/>
+              </w:rPr>
+              <w:t xml:space="preserve">, 1, 6) as </w:t>
+            </w:r>
+            <w:proofErr w:type="spellStart"/>
+            <w:r>
+              <w:rPr>
+                <w:rFonts w:ascii="Courier New" w:eastAsia="Times New Roman" w:hAnsi="Courier New" w:cs="Courier New"/>
+                <w:color w:val="067D17"/>
+                <w:sz w:val="20"/>
+                <w:szCs w:val="20"/>
+                <w:shd w:val="clear" w:color="auto" w:fill="EDFCED"/>
+              </w:rPr>
+              <w:t>parent_groups_code</w:t>
+            </w:r>
+            <w:proofErr w:type="spellEnd"/>
+            <w:r>
+              <w:rPr>
+                <w:rFonts w:ascii="Courier New" w:eastAsia="Times New Roman" w:hAnsi="Courier New" w:cs="Courier New"/>
+                <w:color w:val="067D17"/>
+                <w:sz w:val="20"/>
+                <w:szCs w:val="20"/>
+                <w:shd w:val="clear" w:color="auto" w:fill="EDFCED"/>
+              </w:rPr>
+              <w:t xml:space="preserve">, </w:t>
+            </w:r>
+            <w:r>
+              <w:rPr>
+                <w:rFonts w:ascii="Courier New" w:eastAsia="Times New Roman" w:hAnsi="Courier New" w:cs="Courier New"/>
+                <w:color w:val="0037A6"/>
+                <w:sz w:val="20"/>
+                <w:szCs w:val="20"/>
+                <w:shd w:val="clear" w:color="auto" w:fill="EDFCED"/>
+              </w:rPr>
+              <w:t>\n</w:t>
+            </w:r>
+            <w:r>
+              <w:rPr>
+                <w:rFonts w:ascii="Courier New" w:eastAsia="Times New Roman" w:hAnsi="Courier New" w:cs="Courier New"/>
+                <w:color w:val="067D17"/>
+                <w:sz w:val="20"/>
+                <w:szCs w:val="20"/>
+              </w:rPr>
+              <w:t xml:space="preserve">" </w:t>
+            </w:r>
+            <w:r>
+              <w:rPr>
+                <w:rFonts w:ascii="Courier New" w:eastAsia="Times New Roman" w:hAnsi="Courier New" w:cs="Courier New"/>
+                <w:color w:val="080808"/>
+                <w:sz w:val="20"/>
+                <w:szCs w:val="20"/>
+              </w:rPr>
+              <w:t>+</w:t>
+            </w:r>
+            <w:r>
+              <w:rPr>
+                <w:rFonts w:ascii="Courier New" w:eastAsia="Times New Roman" w:hAnsi="Courier New" w:cs="Courier New"/>
+                <w:color w:val="080808"/>
+                <w:sz w:val="20"/>
+                <w:szCs w:val="20"/>
+              </w:rPr>
+              <w:br/>
+              <w:t xml:space="preserve">        </w:t>
+            </w:r>
+            <w:r>
+              <w:rPr>
+                <w:rFonts w:ascii="Courier New" w:eastAsia="Times New Roman" w:hAnsi="Courier New" w:cs="Courier New"/>
+                <w:color w:val="067D17"/>
+                <w:sz w:val="20"/>
+                <w:szCs w:val="20"/>
+              </w:rPr>
+              <w:t>"</w:t>
+            </w:r>
+            <w:r>
+              <w:rPr>
+                <w:rFonts w:ascii="Courier New" w:eastAsia="Times New Roman" w:hAnsi="Courier New" w:cs="Courier New"/>
+                <w:color w:val="067D17"/>
+                <w:sz w:val="20"/>
+                <w:szCs w:val="20"/>
+                <w:shd w:val="clear" w:color="auto" w:fill="EDFCED"/>
+              </w:rPr>
+              <w:t xml:space="preserve">            g1.name as </w:t>
+            </w:r>
+            <w:proofErr w:type="spellStart"/>
+            <w:r>
+              <w:rPr>
+                <w:rFonts w:ascii="Courier New" w:eastAsia="Times New Roman" w:hAnsi="Courier New" w:cs="Courier New"/>
+                <w:color w:val="067D17"/>
+                <w:sz w:val="20"/>
+                <w:szCs w:val="20"/>
+                <w:shd w:val="clear" w:color="auto" w:fill="EDFCED"/>
+              </w:rPr>
+              <w:t>direct_group</w:t>
+            </w:r>
+            <w:proofErr w:type="spellEnd"/>
+            <w:r>
+              <w:rPr>
+                <w:rFonts w:ascii="Courier New" w:eastAsia="Times New Roman" w:hAnsi="Courier New" w:cs="Courier New"/>
+                <w:color w:val="067D17"/>
+                <w:sz w:val="20"/>
+                <w:szCs w:val="20"/>
+                <w:shd w:val="clear" w:color="auto" w:fill="EDFCED"/>
+              </w:rPr>
+              <w:t xml:space="preserve">, g2.name as </w:t>
+            </w:r>
+            <w:proofErr w:type="spellStart"/>
+            <w:r>
+              <w:rPr>
+                <w:rFonts w:ascii="Courier New" w:eastAsia="Times New Roman" w:hAnsi="Courier New" w:cs="Courier New"/>
+                <w:color w:val="067D17"/>
+                <w:sz w:val="20"/>
+                <w:szCs w:val="20"/>
+                <w:shd w:val="clear" w:color="auto" w:fill="EDFCED"/>
+              </w:rPr>
+              <w:t>parent_group</w:t>
+            </w:r>
+            <w:proofErr w:type="spellEnd"/>
+            <w:r>
+              <w:rPr>
+                <w:rFonts w:ascii="Courier New" w:eastAsia="Times New Roman" w:hAnsi="Courier New" w:cs="Courier New"/>
+                <w:color w:val="0037A6"/>
+                <w:sz w:val="20"/>
+                <w:szCs w:val="20"/>
+                <w:shd w:val="clear" w:color="auto" w:fill="EDFCED"/>
+              </w:rPr>
+              <w:t>\n</w:t>
+            </w:r>
+            <w:r>
+              <w:rPr>
+                <w:rFonts w:ascii="Courier New" w:eastAsia="Times New Roman" w:hAnsi="Courier New" w:cs="Courier New"/>
+                <w:color w:val="067D17"/>
+                <w:sz w:val="20"/>
+                <w:szCs w:val="20"/>
+              </w:rPr>
+              <w:t xml:space="preserve">" </w:t>
+            </w:r>
+            <w:r>
+              <w:rPr>
+                <w:rFonts w:ascii="Courier New" w:eastAsia="Times New Roman" w:hAnsi="Courier New" w:cs="Courier New"/>
+                <w:color w:val="080808"/>
+                <w:sz w:val="20"/>
+                <w:szCs w:val="20"/>
+              </w:rPr>
+              <w:t>+</w:t>
+            </w:r>
+            <w:r>
+              <w:rPr>
+                <w:rFonts w:ascii="Courier New" w:eastAsia="Times New Roman" w:hAnsi="Courier New" w:cs="Courier New"/>
+                <w:color w:val="080808"/>
+                <w:sz w:val="20"/>
+                <w:szCs w:val="20"/>
+              </w:rPr>
+              <w:br/>
+              <w:t xml:space="preserve">        </w:t>
+            </w:r>
+            <w:r>
+              <w:rPr>
+                <w:rFonts w:ascii="Courier New" w:eastAsia="Times New Roman" w:hAnsi="Courier New" w:cs="Courier New"/>
+                <w:color w:val="067D17"/>
+                <w:sz w:val="20"/>
+                <w:szCs w:val="20"/>
+              </w:rPr>
+              <w:t>"</w:t>
+            </w:r>
+            <w:r>
+              <w:rPr>
+                <w:rFonts w:ascii="Courier New" w:eastAsia="Times New Roman" w:hAnsi="Courier New" w:cs="Courier New"/>
+                <w:color w:val="067D17"/>
+                <w:sz w:val="20"/>
+                <w:szCs w:val="20"/>
+                <w:shd w:val="clear" w:color="auto" w:fill="EDFCED"/>
+              </w:rPr>
+              <w:t xml:space="preserve">       from users u</w:t>
+            </w:r>
+            <w:r>
+              <w:rPr>
+                <w:rFonts w:ascii="Courier New" w:eastAsia="Times New Roman" w:hAnsi="Courier New" w:cs="Courier New"/>
+                <w:color w:val="0037A6"/>
+                <w:sz w:val="20"/>
+                <w:szCs w:val="20"/>
+                <w:shd w:val="clear" w:color="auto" w:fill="EDFCED"/>
+              </w:rPr>
+              <w:t>\n</w:t>
+            </w:r>
+            <w:r>
+              <w:rPr>
+                <w:rFonts w:ascii="Courier New" w:eastAsia="Times New Roman" w:hAnsi="Courier New" w:cs="Courier New"/>
+                <w:color w:val="067D17"/>
+                <w:sz w:val="20"/>
+                <w:szCs w:val="20"/>
+              </w:rPr>
+              <w:t xml:space="preserve">" </w:t>
+            </w:r>
+            <w:r>
+              <w:rPr>
+                <w:rFonts w:ascii="Courier New" w:eastAsia="Times New Roman" w:hAnsi="Courier New" w:cs="Courier New"/>
+                <w:color w:val="080808"/>
+                <w:sz w:val="20"/>
+                <w:szCs w:val="20"/>
+              </w:rPr>
+              <w:t>+</w:t>
+            </w:r>
+            <w:r>
+              <w:rPr>
+                <w:rFonts w:ascii="Courier New" w:eastAsia="Times New Roman" w:hAnsi="Courier New" w:cs="Courier New"/>
+                <w:color w:val="080808"/>
+                <w:sz w:val="20"/>
+                <w:szCs w:val="20"/>
+              </w:rPr>
+              <w:br/>
+              <w:t xml:space="preserve">        </w:t>
+            </w:r>
+            <w:r>
+              <w:rPr>
+                <w:rFonts w:ascii="Courier New" w:eastAsia="Times New Roman" w:hAnsi="Courier New" w:cs="Courier New"/>
+                <w:color w:val="067D17"/>
+                <w:sz w:val="20"/>
+                <w:szCs w:val="20"/>
+              </w:rPr>
+              <w:t>"</w:t>
+            </w:r>
+            <w:r>
+              <w:rPr>
+                <w:rFonts w:ascii="Courier New" w:eastAsia="Times New Roman" w:hAnsi="Courier New" w:cs="Courier New"/>
+                <w:color w:val="067D17"/>
+                <w:sz w:val="20"/>
+                <w:szCs w:val="20"/>
+                <w:shd w:val="clear" w:color="auto" w:fill="EDFCED"/>
+              </w:rPr>
+              <w:t xml:space="preserve">  left join groups g1 on </w:t>
+            </w:r>
+            <w:proofErr w:type="spellStart"/>
+            <w:r>
+              <w:rPr>
+                <w:rFonts w:ascii="Courier New" w:eastAsia="Times New Roman" w:hAnsi="Courier New" w:cs="Courier New"/>
+                <w:color w:val="067D17"/>
+                <w:sz w:val="20"/>
+                <w:szCs w:val="20"/>
+                <w:shd w:val="clear" w:color="auto" w:fill="EDFCED"/>
+              </w:rPr>
+              <w:t>u.groups_code</w:t>
+            </w:r>
+            <w:proofErr w:type="spellEnd"/>
+            <w:r>
+              <w:rPr>
+                <w:rFonts w:ascii="Courier New" w:eastAsia="Times New Roman" w:hAnsi="Courier New" w:cs="Courier New"/>
+                <w:color w:val="067D17"/>
+                <w:sz w:val="20"/>
+                <w:szCs w:val="20"/>
+                <w:shd w:val="clear" w:color="auto" w:fill="EDFCED"/>
+              </w:rPr>
+              <w:t xml:space="preserve"> = g1.code and g1.is_active = 1</w:t>
+            </w:r>
+            <w:r>
+              <w:rPr>
+                <w:rFonts w:ascii="Courier New" w:eastAsia="Times New Roman" w:hAnsi="Courier New" w:cs="Courier New"/>
+                <w:color w:val="0037A6"/>
+                <w:sz w:val="20"/>
+                <w:szCs w:val="20"/>
+                <w:shd w:val="clear" w:color="auto" w:fill="EDFCED"/>
+              </w:rPr>
+              <w:t>\n</w:t>
+            </w:r>
+            <w:r>
+              <w:rPr>
+                <w:rFonts w:ascii="Courier New" w:eastAsia="Times New Roman" w:hAnsi="Courier New" w:cs="Courier New"/>
+                <w:color w:val="067D17"/>
+                <w:sz w:val="20"/>
+                <w:szCs w:val="20"/>
+              </w:rPr>
+              <w:t xml:space="preserve">" </w:t>
+            </w:r>
+            <w:r>
+              <w:rPr>
+                <w:rFonts w:ascii="Courier New" w:eastAsia="Times New Roman" w:hAnsi="Courier New" w:cs="Courier New"/>
+                <w:color w:val="080808"/>
+                <w:sz w:val="20"/>
+                <w:szCs w:val="20"/>
+              </w:rPr>
+              <w:t>+</w:t>
+            </w:r>
+            <w:r>
+              <w:rPr>
+                <w:rFonts w:ascii="Courier New" w:eastAsia="Times New Roman" w:hAnsi="Courier New" w:cs="Courier New"/>
+                <w:color w:val="080808"/>
+                <w:sz w:val="20"/>
+                <w:szCs w:val="20"/>
+              </w:rPr>
+              <w:br/>
+              <w:t xml:space="preserve">        </w:t>
+            </w:r>
+            <w:r>
+              <w:rPr>
+                <w:rFonts w:ascii="Courier New" w:eastAsia="Times New Roman" w:hAnsi="Courier New" w:cs="Courier New"/>
+                <w:color w:val="067D17"/>
+                <w:sz w:val="20"/>
+                <w:szCs w:val="20"/>
+              </w:rPr>
+              <w:t>"</w:t>
+            </w:r>
+            <w:r>
+              <w:rPr>
+                <w:rFonts w:ascii="Courier New" w:eastAsia="Times New Roman" w:hAnsi="Courier New" w:cs="Courier New"/>
+                <w:color w:val="067D17"/>
+                <w:sz w:val="20"/>
+                <w:szCs w:val="20"/>
+                <w:shd w:val="clear" w:color="auto" w:fill="EDFCED"/>
+              </w:rPr>
+              <w:t xml:space="preserve">  left join groups g2 on </w:t>
+            </w:r>
+            <w:proofErr w:type="spellStart"/>
+            <w:r>
+              <w:rPr>
+                <w:rFonts w:ascii="Courier New" w:eastAsia="Times New Roman" w:hAnsi="Courier New" w:cs="Courier New"/>
+                <w:color w:val="067D17"/>
+                <w:sz w:val="20"/>
+                <w:szCs w:val="20"/>
+                <w:shd w:val="clear" w:color="auto" w:fill="EDFCED"/>
+              </w:rPr>
+              <w:t>substr</w:t>
+            </w:r>
+            <w:proofErr w:type="spellEnd"/>
+            <w:r>
+              <w:rPr>
+                <w:rFonts w:ascii="Courier New" w:eastAsia="Times New Roman" w:hAnsi="Courier New" w:cs="Courier New"/>
+                <w:color w:val="067D17"/>
+                <w:sz w:val="20"/>
+                <w:szCs w:val="20"/>
+                <w:shd w:val="clear" w:color="auto" w:fill="EDFCED"/>
+              </w:rPr>
+              <w:t>(</w:t>
+            </w:r>
+            <w:proofErr w:type="spellStart"/>
+            <w:r>
+              <w:rPr>
+                <w:rFonts w:ascii="Courier New" w:eastAsia="Times New Roman" w:hAnsi="Courier New" w:cs="Courier New"/>
+                <w:color w:val="067D17"/>
+                <w:sz w:val="20"/>
+                <w:szCs w:val="20"/>
+                <w:shd w:val="clear" w:color="auto" w:fill="EDFCED"/>
+              </w:rPr>
+              <w:t>u.groups_code</w:t>
+            </w:r>
+            <w:proofErr w:type="spellEnd"/>
+            <w:r>
+              <w:rPr>
+                <w:rFonts w:ascii="Courier New" w:eastAsia="Times New Roman" w:hAnsi="Courier New" w:cs="Courier New"/>
+                <w:color w:val="067D17"/>
+                <w:sz w:val="20"/>
+                <w:szCs w:val="20"/>
+                <w:shd w:val="clear" w:color="auto" w:fill="EDFCED"/>
+              </w:rPr>
+              <w:t>, 1, 6) = g2.code and g2.is_active = 1</w:t>
+            </w:r>
+            <w:r>
+              <w:rPr>
+                <w:rFonts w:ascii="Courier New" w:eastAsia="Times New Roman" w:hAnsi="Courier New" w:cs="Courier New"/>
+                <w:color w:val="0037A6"/>
+                <w:sz w:val="20"/>
+                <w:szCs w:val="20"/>
+                <w:shd w:val="clear" w:color="auto" w:fill="EDFCED"/>
+              </w:rPr>
+              <w:t>\n</w:t>
+            </w:r>
+            <w:r>
+              <w:rPr>
+                <w:rFonts w:ascii="Courier New" w:eastAsia="Times New Roman" w:hAnsi="Courier New" w:cs="Courier New"/>
+                <w:color w:val="067D17"/>
+                <w:sz w:val="20"/>
+                <w:szCs w:val="20"/>
+              </w:rPr>
+              <w:t>"</w:t>
+            </w:r>
+            <w:r>
+              <w:rPr>
+                <w:rFonts w:ascii="Courier New" w:eastAsia="Times New Roman" w:hAnsi="Courier New" w:cs="Courier New"/>
+                <w:color w:val="080808"/>
+                <w:sz w:val="20"/>
+                <w:szCs w:val="20"/>
+              </w:rPr>
+              <w:br/>
+              <w:t xml:space="preserve">        </w:t>
+            </w:r>
+            <w:proofErr w:type="spellStart"/>
+            <w:r>
+              <w:rPr>
+                <w:rFonts w:ascii="Courier New" w:eastAsia="Times New Roman" w:hAnsi="Courier New" w:cs="Courier New"/>
+                <w:color w:val="080808"/>
+                <w:sz w:val="20"/>
+                <w:szCs w:val="20"/>
+              </w:rPr>
+              <w:t>countQuery</w:t>
+            </w:r>
+            <w:proofErr w:type="spellEnd"/>
+            <w:r>
+              <w:rPr>
+                <w:rFonts w:ascii="Courier New" w:eastAsia="Times New Roman" w:hAnsi="Courier New" w:cs="Courier New"/>
+                <w:color w:val="080808"/>
+                <w:sz w:val="20"/>
+                <w:szCs w:val="20"/>
+              </w:rPr>
+              <w:t xml:space="preserve"> = </w:t>
+            </w:r>
+            <w:proofErr w:type="spellStart"/>
+            <w:r>
+              <w:rPr>
+                <w:rFonts w:ascii="Courier New" w:eastAsia="Times New Roman" w:hAnsi="Courier New" w:cs="Courier New"/>
+                <w:i/>
+                <w:iCs/>
+                <w:color w:val="871094"/>
+                <w:sz w:val="20"/>
+                <w:szCs w:val="20"/>
+              </w:rPr>
+              <w:t>sqlCount</w:t>
+            </w:r>
+            <w:proofErr w:type="spellEnd"/>
+            <w:r>
+              <w:rPr>
+                <w:rFonts w:ascii="Courier New" w:eastAsia="Times New Roman" w:hAnsi="Courier New" w:cs="Courier New"/>
+                <w:i/>
+                <w:iCs/>
+                <w:color w:val="871094"/>
+                <w:sz w:val="20"/>
+                <w:szCs w:val="20"/>
+              </w:rPr>
+              <w:t xml:space="preserve"> </w:t>
+            </w:r>
+            <w:r>
+              <w:rPr>
+                <w:rFonts w:ascii="Courier New" w:eastAsia="Times New Roman" w:hAnsi="Courier New" w:cs="Courier New"/>
+                <w:color w:val="080808"/>
+                <w:sz w:val="20"/>
+                <w:szCs w:val="20"/>
+              </w:rPr>
+              <w:t>,</w:t>
+            </w:r>
+            <w:proofErr w:type="spellStart"/>
+            <w:r>
+              <w:rPr>
+                <w:rFonts w:ascii="Courier New" w:eastAsia="Times New Roman" w:hAnsi="Courier New" w:cs="Courier New"/>
+                <w:color w:val="080808"/>
+                <w:sz w:val="20"/>
+                <w:szCs w:val="20"/>
+              </w:rPr>
+              <w:t>nativeQuery</w:t>
+            </w:r>
+            <w:proofErr w:type="spellEnd"/>
+            <w:r>
+              <w:rPr>
+                <w:rFonts w:ascii="Courier New" w:eastAsia="Times New Roman" w:hAnsi="Courier New" w:cs="Courier New"/>
+                <w:color w:val="080808"/>
+                <w:sz w:val="20"/>
+                <w:szCs w:val="20"/>
+              </w:rPr>
+              <w:t xml:space="preserve"> = </w:t>
+            </w:r>
+            <w:r>
+              <w:rPr>
+                <w:rFonts w:ascii="Courier New" w:eastAsia="Times New Roman" w:hAnsi="Courier New" w:cs="Courier New"/>
+                <w:color w:val="0033B3"/>
+                <w:sz w:val="20"/>
+                <w:szCs w:val="20"/>
+              </w:rPr>
+              <w:t>true</w:t>
+            </w:r>
+            <w:r>
+              <w:rPr>
+                <w:rFonts w:ascii="Courier New" w:eastAsia="Times New Roman" w:hAnsi="Courier New" w:cs="Courier New"/>
+                <w:color w:val="080808"/>
+                <w:sz w:val="20"/>
+                <w:szCs w:val="20"/>
+              </w:rPr>
+              <w:t>)</w:t>
+            </w:r>
+            <w:r>
+              <w:rPr>
+                <w:rFonts w:ascii="Courier New" w:eastAsia="Times New Roman" w:hAnsi="Courier New" w:cs="Courier New"/>
+                <w:color w:val="080808"/>
+                <w:sz w:val="20"/>
+                <w:szCs w:val="20"/>
+              </w:rPr>
+              <w:br/>
+            </w:r>
+            <w:r>
+              <w:rPr>
+                <w:rFonts w:ascii="Courier New" w:eastAsia="Times New Roman" w:hAnsi="Courier New" w:cs="Courier New"/>
+                <w:color w:val="000000"/>
+                <w:sz w:val="20"/>
+                <w:szCs w:val="20"/>
+              </w:rPr>
+              <w:t>Page</w:t>
+            </w:r>
+            <w:r>
+              <w:rPr>
+                <w:rFonts w:ascii="Courier New" w:eastAsia="Times New Roman" w:hAnsi="Courier New" w:cs="Courier New"/>
+                <w:color w:val="080808"/>
+                <w:sz w:val="20"/>
+                <w:szCs w:val="20"/>
+              </w:rPr>
+              <w:t>&lt;</w:t>
+            </w:r>
+            <w:proofErr w:type="spellStart"/>
+            <w:r>
+              <w:rPr>
+                <w:rFonts w:ascii="Courier New" w:eastAsia="Times New Roman" w:hAnsi="Courier New" w:cs="Courier New"/>
+                <w:color w:val="000000"/>
+                <w:sz w:val="20"/>
+                <w:szCs w:val="20"/>
+              </w:rPr>
+              <w:t>UserAllInfoWeb</w:t>
+            </w:r>
+            <w:proofErr w:type="spellEnd"/>
+            <w:r>
+              <w:rPr>
+                <w:rFonts w:ascii="Courier New" w:eastAsia="Times New Roman" w:hAnsi="Courier New" w:cs="Courier New"/>
+                <w:color w:val="080808"/>
+                <w:sz w:val="20"/>
+                <w:szCs w:val="20"/>
+              </w:rPr>
+              <w:t xml:space="preserve">&gt; </w:t>
+            </w:r>
+            <w:proofErr w:type="spellStart"/>
+            <w:r>
+              <w:rPr>
+                <w:rFonts w:ascii="Courier New" w:eastAsia="Times New Roman" w:hAnsi="Courier New" w:cs="Courier New"/>
+                <w:color w:val="00627A"/>
+                <w:sz w:val="20"/>
+                <w:szCs w:val="20"/>
+              </w:rPr>
+              <w:t>getAllInfo</w:t>
+            </w:r>
+            <w:proofErr w:type="spellEnd"/>
+            <w:r>
+              <w:rPr>
+                <w:rFonts w:ascii="Courier New" w:eastAsia="Times New Roman" w:hAnsi="Courier New" w:cs="Courier New"/>
+                <w:color w:val="080808"/>
+                <w:sz w:val="20"/>
+                <w:szCs w:val="20"/>
+              </w:rPr>
+              <w:t>(</w:t>
+            </w:r>
+            <w:r>
+              <w:rPr>
+                <w:rFonts w:ascii="Courier New" w:eastAsia="Times New Roman" w:hAnsi="Courier New" w:cs="Courier New"/>
+                <w:color w:val="000000"/>
+                <w:sz w:val="20"/>
+                <w:szCs w:val="20"/>
+              </w:rPr>
+              <w:t xml:space="preserve">String </w:t>
+            </w:r>
+            <w:proofErr w:type="spellStart"/>
+            <w:r>
+              <w:rPr>
+                <w:rFonts w:ascii="Courier New" w:eastAsia="Times New Roman" w:hAnsi="Courier New" w:cs="Courier New"/>
+                <w:color w:val="080808"/>
+                <w:sz w:val="20"/>
+                <w:szCs w:val="20"/>
+              </w:rPr>
+              <w:t>groupCode</w:t>
+            </w:r>
+            <w:proofErr w:type="spellEnd"/>
+            <w:r>
+              <w:rPr>
+                <w:rFonts w:ascii="Courier New" w:eastAsia="Times New Roman" w:hAnsi="Courier New" w:cs="Courier New"/>
+                <w:color w:val="080808"/>
+                <w:sz w:val="20"/>
+                <w:szCs w:val="20"/>
+              </w:rPr>
+              <w:t xml:space="preserve">, </w:t>
+            </w:r>
+            <w:r>
+              <w:rPr>
+                <w:rFonts w:ascii="Courier New" w:eastAsia="Times New Roman" w:hAnsi="Courier New" w:cs="Courier New"/>
+                <w:color w:val="000000"/>
+                <w:sz w:val="20"/>
+                <w:szCs w:val="20"/>
+              </w:rPr>
+              <w:t xml:space="preserve">String </w:t>
+            </w:r>
+            <w:proofErr w:type="spellStart"/>
+            <w:r>
+              <w:rPr>
+                <w:rFonts w:ascii="Courier New" w:eastAsia="Times New Roman" w:hAnsi="Courier New" w:cs="Courier New"/>
+                <w:color w:val="080808"/>
+                <w:sz w:val="20"/>
+                <w:szCs w:val="20"/>
+              </w:rPr>
+              <w:t>userNameOrFullName</w:t>
+            </w:r>
+            <w:proofErr w:type="spellEnd"/>
+            <w:r>
+              <w:rPr>
+                <w:rFonts w:ascii="Courier New" w:eastAsia="Times New Roman" w:hAnsi="Courier New" w:cs="Courier New"/>
+                <w:color w:val="080808"/>
+                <w:sz w:val="20"/>
+                <w:szCs w:val="20"/>
+              </w:rPr>
+              <w:t xml:space="preserve">, </w:t>
+            </w:r>
+            <w:r>
+              <w:rPr>
+                <w:rFonts w:ascii="Courier New" w:eastAsia="Times New Roman" w:hAnsi="Courier New" w:cs="Courier New"/>
+                <w:color w:val="000000"/>
+                <w:sz w:val="20"/>
+                <w:szCs w:val="20"/>
+              </w:rPr>
+              <w:t xml:space="preserve">String </w:t>
+            </w:r>
+            <w:proofErr w:type="spellStart"/>
+            <w:r>
+              <w:rPr>
+                <w:rFonts w:ascii="Courier New" w:eastAsia="Times New Roman" w:hAnsi="Courier New" w:cs="Courier New"/>
+                <w:color w:val="080808"/>
+                <w:sz w:val="20"/>
+                <w:szCs w:val="20"/>
+              </w:rPr>
+              <w:t>groupNameOrParentGroupName</w:t>
+            </w:r>
+            <w:proofErr w:type="spellEnd"/>
+            <w:r>
+              <w:rPr>
+                <w:rFonts w:ascii="Courier New" w:eastAsia="Times New Roman" w:hAnsi="Courier New" w:cs="Courier New"/>
+                <w:color w:val="080808"/>
+                <w:sz w:val="20"/>
+                <w:szCs w:val="20"/>
+              </w:rPr>
+              <w:t>,</w:t>
+            </w:r>
+            <w:r>
+              <w:rPr>
+                <w:rFonts w:ascii="Courier New" w:eastAsia="Times New Roman" w:hAnsi="Courier New" w:cs="Courier New"/>
+                <w:color w:val="080808"/>
+                <w:sz w:val="20"/>
+                <w:szCs w:val="20"/>
+              </w:rPr>
+              <w:br/>
+              <w:t xml:space="preserve">                        </w:t>
+            </w:r>
+            <w:r>
+              <w:rPr>
+                <w:rFonts w:ascii="Courier New" w:eastAsia="Times New Roman" w:hAnsi="Courier New" w:cs="Courier New"/>
+                <w:color w:val="000000"/>
+                <w:sz w:val="20"/>
+                <w:szCs w:val="20"/>
+              </w:rPr>
+              <w:t xml:space="preserve">String </w:t>
+            </w:r>
+            <w:proofErr w:type="spellStart"/>
+            <w:r>
+              <w:rPr>
+                <w:rFonts w:ascii="Courier New" w:eastAsia="Times New Roman" w:hAnsi="Courier New" w:cs="Courier New"/>
+                <w:color w:val="080808"/>
+                <w:sz w:val="20"/>
+                <w:szCs w:val="20"/>
+              </w:rPr>
+              <w:t>deviceCode</w:t>
+            </w:r>
+            <w:proofErr w:type="spellEnd"/>
+            <w:r>
+              <w:rPr>
+                <w:rFonts w:ascii="Courier New" w:eastAsia="Times New Roman" w:hAnsi="Courier New" w:cs="Courier New"/>
+                <w:color w:val="080808"/>
+                <w:sz w:val="20"/>
+                <w:szCs w:val="20"/>
+              </w:rPr>
+              <w:t xml:space="preserve">, </w:t>
+            </w:r>
+            <w:r>
+              <w:rPr>
+                <w:rFonts w:ascii="Courier New" w:eastAsia="Times New Roman" w:hAnsi="Courier New" w:cs="Courier New"/>
+                <w:color w:val="000000"/>
+                <w:sz w:val="20"/>
+                <w:szCs w:val="20"/>
+              </w:rPr>
+              <w:t xml:space="preserve">String </w:t>
+            </w:r>
+            <w:proofErr w:type="spellStart"/>
+            <w:r>
+              <w:rPr>
+                <w:rFonts w:ascii="Courier New" w:eastAsia="Times New Roman" w:hAnsi="Courier New" w:cs="Courier New"/>
+                <w:color w:val="080808"/>
+                <w:sz w:val="20"/>
+                <w:szCs w:val="20"/>
+              </w:rPr>
+              <w:t>registerNo</w:t>
+            </w:r>
+            <w:proofErr w:type="spellEnd"/>
+            <w:r>
+              <w:rPr>
+                <w:rFonts w:ascii="Courier New" w:eastAsia="Times New Roman" w:hAnsi="Courier New" w:cs="Courier New"/>
+                <w:color w:val="080808"/>
+                <w:sz w:val="20"/>
+                <w:szCs w:val="20"/>
+              </w:rPr>
+              <w:t xml:space="preserve">, </w:t>
+            </w:r>
+            <w:r>
+              <w:rPr>
+                <w:rFonts w:ascii="Courier New" w:eastAsia="Times New Roman" w:hAnsi="Courier New" w:cs="Courier New"/>
+                <w:color w:val="000000"/>
+                <w:sz w:val="20"/>
+                <w:szCs w:val="20"/>
+              </w:rPr>
+              <w:t xml:space="preserve">Pageable </w:t>
+            </w:r>
+            <w:r>
+              <w:rPr>
+                <w:rFonts w:ascii="Courier New" w:eastAsia="Times New Roman" w:hAnsi="Courier New" w:cs="Courier New"/>
+                <w:color w:val="080808"/>
+                <w:sz w:val="20"/>
+                <w:szCs w:val="20"/>
+              </w:rPr>
+              <w:t>pageable);</w:t>
+            </w:r>
+          </w:p>
+          <w:p>
+            <w:pPr>
+              <w:pStyle w:val="ListParagraph"/>
+              <w:numPr>
+                <w:ilvl w:val="0"/>
+                <w:numId w:val="10"/>
+              </w:numPr>
+              <w:shd w:val="clear" w:color="auto" w:fill="FFFFFF"/>
+              <w:tabs>
+                <w:tab w:val="left" w:pos="916"/>
+                <w:tab w:val="left" w:pos="1832"/>
+                <w:tab w:val="left" w:pos="2748"/>
+                <w:tab w:val="left" w:pos="3664"/>
+                <w:tab w:val="left" w:pos="4580"/>
+                <w:tab w:val="left" w:pos="5496"/>
+                <w:tab w:val="left" w:pos="6412"/>
+                <w:tab w:val="left" w:pos="7328"/>
+                <w:tab w:val="left" w:pos="8244"/>
+                <w:tab w:val="left" w:pos="9160"/>
+                <w:tab w:val="left" w:pos="10076"/>
+                <w:tab w:val="left" w:pos="10992"/>
+                <w:tab w:val="left" w:pos="11908"/>
+                <w:tab w:val="left" w:pos="12824"/>
+                <w:tab w:val="left" w:pos="13740"/>
+                <w:tab w:val="left" w:pos="14656"/>
+              </w:tabs>
+              <w:rPr>
+                <w:rFonts w:ascii="Courier New" w:eastAsia="Times New Roman" w:hAnsi="Courier New" w:cs="Courier New"/>
+                <w:color w:val="080808"/>
+                <w:sz w:val="20"/>
+                <w:szCs w:val="20"/>
+              </w:rPr>
+            </w:pPr>
+          </w:p>
+          <w:p>
+            <w:pPr>
+              <w:pStyle w:val="ListParagraph"/>
+              <w:tabs>
+                <w:tab w:val="left" w:pos="1170"/>
+              </w:tabs>
+            </w:pPr>
+          </w:p>
+        </w:tc>
+      </w:tr>
+    </w:tbl>
+    <w:p>
+      <w:pPr>
+        <w:pStyle w:val="ListParagraph"/>
+        <w:numPr>
+          <w:ilvl w:val="0"/>
+          <w:numId w:val="10"/>
+        </w:numPr>
+        <w:tabs>
+          <w:tab w:val="left" w:pos="1170"/>
+        </w:tabs>
+      </w:pPr>
+      <w:proofErr w:type="spellStart"/>
+      <w:r>
+        <w:t>Với</w:t>
+      </w:r>
+      <w:proofErr w:type="spellEnd"/>
+      <w:r>
+        <w:t xml:space="preserve"> @EntityManage</w:t>
+      </w:r>
+    </w:p>
+    <w:p>
+      <w:pPr>
+        <w:pStyle w:val="ListParagraph"/>
+        <w:tabs>
+          <w:tab w:val="left" w:pos="1170"/>
+        </w:tabs>
+      </w:pPr>
+      <w:proofErr w:type="spellStart"/>
+      <w:r>
+        <w:t>Chú</w:t>
+      </w:r>
+      <w:proofErr w:type="spellEnd"/>
+      <w:r>
+        <w:t xml:space="preserve"> ý </w:t>
+      </w:r>
+      <w:proofErr w:type="spellStart"/>
+      <w:r>
+        <w:t>đặt</w:t>
+      </w:r>
+      <w:proofErr w:type="spellEnd"/>
+      <w:r>
+        <w:t xml:space="preserve"> </w:t>
+      </w:r>
+      <w:proofErr w:type="spellStart"/>
+      <w:r>
+        <w:t>ánh</w:t>
+      </w:r>
+      <w:proofErr w:type="spellEnd"/>
+      <w:r>
+        <w:t xml:space="preserve"> </w:t>
+      </w:r>
+      <w:proofErr w:type="spellStart"/>
+      <w:r>
+        <w:t>xạ</w:t>
+      </w:r>
+      <w:proofErr w:type="spellEnd"/>
+      <w:r>
+        <w:t xml:space="preserve"> class Entity </w:t>
+      </w:r>
+      <w:proofErr w:type="spellStart"/>
+      <w:r>
+        <w:t>là</w:t>
+      </w:r>
+      <w:proofErr w:type="spellEnd"/>
+      <w:r>
+        <w:t xml:space="preserve"> </w:t>
+      </w:r>
+      <w:proofErr w:type="spellStart"/>
+      <w:r>
+        <w:t>pojo</w:t>
+      </w:r>
+      <w:proofErr w:type="spellEnd"/>
+      <w:r>
+        <w:t xml:space="preserve"> </w:t>
+      </w:r>
+      <w:proofErr w:type="spellStart"/>
+      <w:r>
+        <w:t>chúng</w:t>
+      </w:r>
+      <w:proofErr w:type="spellEnd"/>
+      <w:r>
+        <w:t xml:space="preserve"> ta </w:t>
+      </w:r>
+      <w:proofErr w:type="spellStart"/>
+      <w:r>
+        <w:t>đặt</w:t>
+      </w:r>
+      <w:proofErr w:type="spellEnd"/>
+      <w:r>
+        <w:t xml:space="preserve"> </w:t>
+      </w:r>
+      <w:proofErr w:type="spellStart"/>
+      <w:r>
+        <w:t>bảng</w:t>
+      </w:r>
+      <w:proofErr w:type="spellEnd"/>
+      <w:r>
+        <w:t xml:space="preserve"> </w:t>
+      </w:r>
+      <w:proofErr w:type="spellStart"/>
+      <w:r>
+        <w:t>tạm</w:t>
+      </w:r>
+      <w:proofErr w:type="spellEnd"/>
+      <w:r>
+        <w:t xml:space="preserve"> @</w:t>
+      </w:r>
+      <w:r>
+        <w:rPr>
+          <w:b/>
+          <w:bCs/>
+          <w:color w:val="FF0000"/>
+        </w:rPr>
+        <w:t>Entity</w:t>
+      </w:r>
+    </w:p>
+    <w:tbl>
+      <w:tblPr>
+        <w:tblStyle w:val="TableGrid"/>
+        <w:tblW w:w="10980" w:type="dxa"/>
+        <w:tblInd w:w="-815" w:type="dxa"/>
+        <w:tblLook w:val="04A0" w:firstRow="1" w:lastRow="0" w:firstColumn="1" w:lastColumn="0" w:noHBand="0" w:noVBand="1"/>
+      </w:tblPr>
+      <w:tblGrid>
+        <w:gridCol w:w="10980"/>
+      </w:tblGrid>
+      <w:tr>
+        <w:tc>
+          <w:tcPr>
+            <w:tcW w:w="10980" w:type="dxa"/>
+          </w:tcPr>
+          <w:p>
+            <w:pPr>
+              <w:pStyle w:val="ListParagraph"/>
+              <w:numPr>
+                <w:ilvl w:val="0"/>
+                <w:numId w:val="10"/>
+              </w:numPr>
+              <w:shd w:val="clear" w:color="auto" w:fill="FFFFFF"/>
+              <w:tabs>
+                <w:tab w:val="left" w:pos="916"/>
+                <w:tab w:val="left" w:pos="1832"/>
+                <w:tab w:val="left" w:pos="2748"/>
+                <w:tab w:val="left" w:pos="3664"/>
+                <w:tab w:val="left" w:pos="4580"/>
+                <w:tab w:val="left" w:pos="5496"/>
+                <w:tab w:val="left" w:pos="6412"/>
+                <w:tab w:val="left" w:pos="7328"/>
+                <w:tab w:val="left" w:pos="8244"/>
+                <w:tab w:val="left" w:pos="9160"/>
+                <w:tab w:val="left" w:pos="10076"/>
+                <w:tab w:val="left" w:pos="10992"/>
+                <w:tab w:val="left" w:pos="11908"/>
+                <w:tab w:val="left" w:pos="12824"/>
+                <w:tab w:val="left" w:pos="13740"/>
+                <w:tab w:val="left" w:pos="14656"/>
+              </w:tabs>
+              <w:rPr>
+                <w:rFonts w:ascii="Courier New" w:eastAsia="Times New Roman" w:hAnsi="Courier New" w:cs="Courier New"/>
+                <w:color w:val="080808"/>
+                <w:sz w:val="20"/>
+                <w:szCs w:val="20"/>
+              </w:rPr>
+            </w:pPr>
+            <w:r>
+              <w:rPr>
+                <w:rFonts w:ascii="Courier New" w:eastAsia="Times New Roman" w:hAnsi="Courier New" w:cs="Courier New"/>
+                <w:color w:val="080808"/>
+                <w:sz w:val="20"/>
+                <w:szCs w:val="20"/>
+              </w:rPr>
+              <w:t xml:space="preserve">q = </w:t>
+            </w:r>
+            <w:proofErr w:type="spellStart"/>
+            <w:proofErr w:type="gramStart"/>
+            <w:r>
+              <w:rPr>
+                <w:rFonts w:ascii="Courier New" w:eastAsia="Times New Roman" w:hAnsi="Courier New" w:cs="Courier New"/>
+                <w:color w:val="871094"/>
+                <w:sz w:val="20"/>
+                <w:szCs w:val="20"/>
+              </w:rPr>
+              <w:t>em</w:t>
+            </w:r>
+            <w:r>
+              <w:rPr>
+                <w:rFonts w:ascii="Courier New" w:eastAsia="Times New Roman" w:hAnsi="Courier New" w:cs="Courier New"/>
+                <w:color w:val="080808"/>
+                <w:sz w:val="20"/>
+                <w:szCs w:val="20"/>
+              </w:rPr>
+              <w:t>.createNativeQuery</w:t>
+            </w:r>
+            <w:proofErr w:type="spellEnd"/>
+            <w:proofErr w:type="gramEnd"/>
+            <w:r>
+              <w:rPr>
+                <w:rFonts w:ascii="Courier New" w:eastAsia="Times New Roman" w:hAnsi="Courier New" w:cs="Courier New"/>
+                <w:color w:val="080808"/>
+                <w:sz w:val="20"/>
+                <w:szCs w:val="20"/>
+              </w:rPr>
+              <w:t>(</w:t>
+            </w:r>
+            <w:proofErr w:type="spellStart"/>
+            <w:r>
+              <w:rPr>
+                <w:rFonts w:ascii="Courier New" w:eastAsia="Times New Roman" w:hAnsi="Courier New" w:cs="Courier New"/>
+                <w:color w:val="000000"/>
+                <w:sz w:val="20"/>
+                <w:szCs w:val="20"/>
+              </w:rPr>
+              <w:t>stringBuilder</w:t>
+            </w:r>
+            <w:r>
+              <w:rPr>
+                <w:rFonts w:ascii="Courier New" w:eastAsia="Times New Roman" w:hAnsi="Courier New" w:cs="Courier New"/>
+                <w:color w:val="080808"/>
+                <w:sz w:val="20"/>
+                <w:szCs w:val="20"/>
+              </w:rPr>
+              <w:t>.toString</w:t>
+            </w:r>
+            <w:proofErr w:type="spellEnd"/>
+            <w:r>
+              <w:rPr>
+                <w:rFonts w:ascii="Courier New" w:eastAsia="Times New Roman" w:hAnsi="Courier New" w:cs="Courier New"/>
+                <w:color w:val="080808"/>
+                <w:sz w:val="20"/>
+                <w:szCs w:val="20"/>
+              </w:rPr>
+              <w:t>(),</w:t>
+            </w:r>
+            <w:proofErr w:type="spellStart"/>
+            <w:r>
+              <w:rPr>
+                <w:rFonts w:ascii="Courier New" w:eastAsia="Times New Roman" w:hAnsi="Courier New" w:cs="Courier New"/>
+                <w:b/>
+                <w:bCs/>
+                <w:color w:val="FF0000"/>
+                <w:sz w:val="20"/>
+                <w:szCs w:val="20"/>
+              </w:rPr>
+              <w:t>Entity</w:t>
+            </w:r>
+            <w:r>
+              <w:rPr>
+                <w:rFonts w:ascii="Courier New" w:eastAsia="Times New Roman" w:hAnsi="Courier New" w:cs="Courier New"/>
+                <w:color w:val="080808"/>
+                <w:sz w:val="20"/>
+                <w:szCs w:val="20"/>
+              </w:rPr>
+              <w:t>.</w:t>
+            </w:r>
+            <w:r>
+              <w:rPr>
+                <w:rFonts w:ascii="Courier New" w:eastAsia="Times New Roman" w:hAnsi="Courier New" w:cs="Courier New"/>
+                <w:color w:val="0033B3"/>
+                <w:sz w:val="20"/>
+                <w:szCs w:val="20"/>
+              </w:rPr>
+              <w:t>class</w:t>
+            </w:r>
+            <w:proofErr w:type="spellEnd"/>
+            <w:r>
+              <w:rPr>
+                <w:rFonts w:ascii="Courier New" w:eastAsia="Times New Roman" w:hAnsi="Courier New" w:cs="Courier New"/>
+                <w:color w:val="080808"/>
+                <w:sz w:val="20"/>
+                <w:szCs w:val="20"/>
+              </w:rPr>
+              <w:t>);</w:t>
+            </w:r>
+          </w:p>
+          <w:p>
+            <w:pPr>
+              <w:pStyle w:val="ListParagraph"/>
+              <w:tabs>
+                <w:tab w:val="left" w:pos="1170"/>
+              </w:tabs>
+            </w:pPr>
+          </w:p>
+        </w:tc>
+      </w:tr>
+    </w:tbl>
+    <w:p>
+      <w:pPr>
+        <w:pStyle w:val="ListParagraph"/>
+        <w:tabs>
+          <w:tab w:val="left" w:pos="1170"/>
+        </w:tabs>
+      </w:pPr>
+    </w:p>
+    <w:p>
+      <w:pPr>
+        <w:pStyle w:val="Heading1"/>
         <w:numPr>
           <w:ilvl w:val="0"/>
           <w:numId w:val="2"/>
@@ -10592,9 +14211,13 @@
           <w:szCs w:val="20"/>
         </w:rPr>
       </w:pPr>
-      <w:r>
-        <w:lastRenderedPageBreak/>
-        <w:t>203 : Non-Authoritative Information</w:t>
+      <w:proofErr w:type="gramStart"/>
+      <w:r>
+        <w:t>203 :</w:t>
+      </w:r>
+      <w:proofErr w:type="gramEnd"/>
+      <w:r>
+        <w:t xml:space="preserve"> Non-Authoritative Information</w:t>
       </w:r>
       <w:r>
         <w:t xml:space="preserve"> – </w:t>
@@ -10744,12 +14367,17 @@
         <w:t xml:space="preserve"> </w:t>
       </w:r>
       <w:proofErr w:type="spellStart"/>
+      <w:proofErr w:type="gramStart"/>
       <w:r>
         <w:t>phải</w:t>
       </w:r>
       <w:proofErr w:type="spellEnd"/>
       <w:r>
-        <w:t xml:space="preserve"> , </w:t>
+        <w:t xml:space="preserve"> ,</w:t>
+      </w:r>
+      <w:proofErr w:type="gramEnd"/>
+      <w:r>
+        <w:t xml:space="preserve"> </w:t>
       </w:r>
       <w:proofErr w:type="spellStart"/>
       <w:r>
@@ -10901,8 +14529,13 @@
           <w:numId w:val="5"/>
         </w:numPr>
       </w:pPr>
-      <w:r>
-        <w:t>204 : No content</w:t>
+      <w:proofErr w:type="gramStart"/>
+      <w:r>
+        <w:t>204 :</w:t>
+      </w:r>
+      <w:proofErr w:type="gramEnd"/>
+      <w:r>
+        <w:t xml:space="preserve"> No content</w:t>
       </w:r>
       <w:r>
         <w:t xml:space="preserve"> – </w:t>
@@ -11255,10 +14888,12 @@
         <w:t xml:space="preserve"> </w:t>
       </w:r>
       <w:proofErr w:type="spellStart"/>
+      <w:proofErr w:type="gramStart"/>
       <w:r>
         <w:t>dung.Trình</w:t>
       </w:r>
       <w:proofErr w:type="spellEnd"/>
+      <w:proofErr w:type="gramEnd"/>
       <w:r>
         <w:t xml:space="preserve"> </w:t>
       </w:r>
@@ -12342,7 +15977,15 @@
       </w:r>
       <w:proofErr w:type="spellEnd"/>
       <w:r>
-        <w:t xml:space="preserve">, Hibernate </w:t>
+        <w:t xml:space="preserve">, </w:t>
+      </w:r>
+      <w:proofErr w:type="gramStart"/>
+      <w:r>
+        <w:t>Hibernate</w:t>
+      </w:r>
+      <w:proofErr w:type="gramEnd"/>
+      <w:r>
+        <w:t xml:space="preserve"> </w:t>
       </w:r>
       <w:proofErr w:type="spellStart"/>
       <w:r>
@@ -13013,7 +16656,6 @@
     </w:p>
     <w:p>
       <w:r>
-        <w:lastRenderedPageBreak/>
         <w:t xml:space="preserve">detached: </w:t>
       </w:r>
       <w:proofErr w:type="spellStart"/>
@@ -13134,15 +16776,25 @@
       </w:r>
       <w:proofErr w:type="spellEnd"/>
       <w:r>
-        <w:t xml:space="preserve"> evict(), clear(), close())</w:t>
+        <w:t xml:space="preserve"> </w:t>
+      </w:r>
+      <w:proofErr w:type="gramStart"/>
+      <w:r>
+        <w:t>evict(</w:t>
+      </w:r>
+      <w:proofErr w:type="gramEnd"/>
+      <w:r>
+        <w:t>), clear(), close())</w:t>
       </w:r>
     </w:p>
     <w:p>
       <w:proofErr w:type="spellStart"/>
+      <w:proofErr w:type="gramStart"/>
       <w:r>
         <w:t>removed:cũng</w:t>
       </w:r>
       <w:proofErr w:type="spellEnd"/>
+      <w:proofErr w:type="gramEnd"/>
       <w:r>
         <w:t xml:space="preserve"> </w:t>
       </w:r>
@@ -13288,7 +16940,15 @@
       </w:r>
       <w:proofErr w:type="spellEnd"/>
       <w:r>
-        <w:t xml:space="preserve"> remove())</w:t>
+        <w:t xml:space="preserve"> </w:t>
+      </w:r>
+      <w:proofErr w:type="gramStart"/>
+      <w:r>
+        <w:t>remove(</w:t>
+      </w:r>
+      <w:proofErr w:type="gramEnd"/>
+      <w:r>
+        <w:t>))</w:t>
       </w:r>
     </w:p>
     <w:p>
@@ -13386,13 +17046,18 @@
       </w:r>
       <w:proofErr w:type="spellEnd"/>
       <w:r>
-        <w:t xml:space="preserve"> ( </w:t>
+        <w:t xml:space="preserve"> </w:t>
+      </w:r>
+      <w:proofErr w:type="gramStart"/>
+      <w:r>
+        <w:t xml:space="preserve">( </w:t>
       </w:r>
       <w:proofErr w:type="spellStart"/>
       <w:r>
         <w:t>tóm</w:t>
       </w:r>
       <w:proofErr w:type="spellEnd"/>
+      <w:proofErr w:type="gramEnd"/>
       <w:r>
         <w:t xml:space="preserve"> </w:t>
       </w:r>
@@ -13558,6 +17223,7 @@
         <w:t xml:space="preserve"> = </w:t>
       </w:r>
       <w:proofErr w:type="spellStart"/>
+      <w:proofErr w:type="gramStart"/>
       <w:r>
         <w:rPr>
           <w:color w:val="6A3E3E"/>
@@ -13572,6 +17238,7 @@
         <w:t>.getRequest</w:t>
       </w:r>
       <w:proofErr w:type="spellEnd"/>
+      <w:proofErr w:type="gramEnd"/>
       <w:r>
         <w:rPr>
           <w:sz w:val="20"/>
@@ -13709,13 +17376,23 @@
           <w:szCs w:val="24"/>
         </w:rPr>
       </w:pPr>
+      <w:proofErr w:type="gramStart"/>
       <w:r>
         <w:rPr>
           <w:rStyle w:val="Strong"/>
           <w:rFonts w:ascii="Segoe UI" w:hAnsi="Segoe UI" w:cs="Segoe UI"/>
           <w:color w:val="212529"/>
         </w:rPr>
-        <w:t>exists()</w:t>
+        <w:t>exists(</w:t>
+      </w:r>
+      <w:proofErr w:type="gramEnd"/>
+      <w:r>
+        <w:rPr>
+          <w:rStyle w:val="Strong"/>
+          <w:rFonts w:ascii="Segoe UI" w:hAnsi="Segoe UI" w:cs="Segoe UI"/>
+          <w:color w:val="212529"/>
+        </w:rPr>
+        <w:t>)</w:t>
       </w:r>
       <w:r>
         <w:rPr>
@@ -13828,6 +17505,7 @@
         </w:rPr>
       </w:pPr>
       <w:proofErr w:type="spellStart"/>
+      <w:proofErr w:type="gramStart"/>
       <w:r>
         <w:rPr>
           <w:rStyle w:val="Strong"/>
@@ -13843,7 +17521,16 @@
           <w:rFonts w:ascii="Segoe UI" w:hAnsi="Segoe UI" w:cs="Segoe UI"/>
           <w:color w:val="212529"/>
         </w:rPr>
-        <w:t>()</w:t>
+        <w:t>(</w:t>
+      </w:r>
+      <w:proofErr w:type="gramEnd"/>
+      <w:r>
+        <w:rPr>
+          <w:rStyle w:val="Strong"/>
+          <w:rFonts w:ascii="Segoe UI" w:hAnsi="Segoe UI" w:cs="Segoe UI"/>
+          <w:color w:val="212529"/>
+        </w:rPr>
+        <w:t>)</w:t>
       </w:r>
       <w:r>
         <w:rPr>
@@ -13892,6 +17579,7 @@
         </w:rPr>
       </w:pPr>
       <w:proofErr w:type="spellStart"/>
+      <w:proofErr w:type="gramStart"/>
       <w:r>
         <w:rPr>
           <w:rStyle w:val="Strong"/>
@@ -13907,7 +17595,16 @@
           <w:rFonts w:ascii="Segoe UI" w:hAnsi="Segoe UI" w:cs="Segoe UI"/>
           <w:color w:val="212529"/>
         </w:rPr>
-        <w:t>()</w:t>
+        <w:t>(</w:t>
+      </w:r>
+      <w:proofErr w:type="gramEnd"/>
+      <w:r>
+        <w:rPr>
+          <w:rStyle w:val="Strong"/>
+          <w:rFonts w:ascii="Segoe UI" w:hAnsi="Segoe UI" w:cs="Segoe UI"/>
+          <w:color w:val="212529"/>
+        </w:rPr>
+        <w:t>)</w:t>
       </w:r>
       <w:r>
         <w:rPr>
@@ -14012,6 +17709,7 @@
         </w:rPr>
       </w:pPr>
       <w:proofErr w:type="spellStart"/>
+      <w:proofErr w:type="gramStart"/>
       <w:r>
         <w:rPr>
           <w:rStyle w:val="Strong"/>
@@ -14027,7 +17725,16 @@
           <w:rFonts w:ascii="Segoe UI" w:hAnsi="Segoe UI" w:cs="Segoe UI"/>
           <w:color w:val="212529"/>
         </w:rPr>
-        <w:t>()</w:t>
+        <w:t>(</w:t>
+      </w:r>
+      <w:proofErr w:type="gramEnd"/>
+      <w:r>
+        <w:rPr>
+          <w:rStyle w:val="Strong"/>
+          <w:rFonts w:ascii="Segoe UI" w:hAnsi="Segoe UI" w:cs="Segoe UI"/>
+          <w:color w:val="212529"/>
+        </w:rPr>
+        <w:t>)</w:t>
       </w:r>
       <w:r>
         <w:rPr>
@@ -14098,6 +17805,7 @@
         </w:rPr>
       </w:pPr>
       <w:proofErr w:type="spellStart"/>
+      <w:proofErr w:type="gramStart"/>
       <w:r>
         <w:rPr>
           <w:rStyle w:val="Strong"/>
@@ -14113,7 +17821,16 @@
           <w:rFonts w:ascii="Segoe UI" w:hAnsi="Segoe UI" w:cs="Segoe UI"/>
           <w:color w:val="212529"/>
         </w:rPr>
-        <w:t>()</w:t>
+        <w:t>(</w:t>
+      </w:r>
+      <w:proofErr w:type="gramEnd"/>
+      <w:r>
+        <w:rPr>
+          <w:rStyle w:val="Strong"/>
+          <w:rFonts w:ascii="Segoe UI" w:hAnsi="Segoe UI" w:cs="Segoe UI"/>
+          <w:color w:val="212529"/>
+        </w:rPr>
+        <w:t>)</w:t>
       </w:r>
       <w:r>
         <w:rPr>
@@ -14226,6 +17943,7 @@
         </w:rPr>
       </w:pPr>
       <w:proofErr w:type="spellStart"/>
+      <w:proofErr w:type="gramStart"/>
       <w:r>
         <w:rPr>
           <w:rStyle w:val="Strong"/>
@@ -14241,7 +17959,16 @@
           <w:rFonts w:ascii="Segoe UI" w:hAnsi="Segoe UI" w:cs="Segoe UI"/>
           <w:color w:val="212529"/>
         </w:rPr>
-        <w:t>()</w:t>
+        <w:t>(</w:t>
+      </w:r>
+      <w:proofErr w:type="gramEnd"/>
+      <w:r>
+        <w:rPr>
+          <w:rStyle w:val="Strong"/>
+          <w:rFonts w:ascii="Segoe UI" w:hAnsi="Segoe UI" w:cs="Segoe UI"/>
+          <w:color w:val="212529"/>
+        </w:rPr>
+        <w:t>)</w:t>
       </w:r>
       <w:r>
         <w:rPr>
@@ -14325,13 +18052,23 @@
           <w:color w:val="212529"/>
         </w:rPr>
       </w:pPr>
+      <w:proofErr w:type="gramStart"/>
       <w:r>
         <w:rPr>
           <w:rStyle w:val="Strong"/>
           <w:rFonts w:ascii="Segoe UI" w:hAnsi="Segoe UI" w:cs="Segoe UI"/>
           <w:color w:val="212529"/>
         </w:rPr>
-        <w:t>length()</w:t>
+        <w:t>length(</w:t>
+      </w:r>
+      <w:proofErr w:type="gramEnd"/>
+      <w:r>
+        <w:rPr>
+          <w:rStyle w:val="Strong"/>
+          <w:rFonts w:ascii="Segoe UI" w:hAnsi="Segoe UI" w:cs="Segoe UI"/>
+          <w:color w:val="212529"/>
+        </w:rPr>
+        <w:t>)</w:t>
       </w:r>
       <w:r>
         <w:rPr>
@@ -14366,6 +18103,7 @@
         </w:rPr>
       </w:pPr>
       <w:proofErr w:type="spellStart"/>
+      <w:proofErr w:type="gramStart"/>
       <w:r>
         <w:rPr>
           <w:rStyle w:val="Strong"/>
@@ -14381,7 +18119,16 @@
           <w:rFonts w:ascii="Segoe UI" w:hAnsi="Segoe UI" w:cs="Segoe UI"/>
           <w:color w:val="212529"/>
         </w:rPr>
-        <w:t>()</w:t>
+        <w:t>(</w:t>
+      </w:r>
+      <w:proofErr w:type="gramEnd"/>
+      <w:r>
+        <w:rPr>
+          <w:rStyle w:val="Strong"/>
+          <w:rFonts w:ascii="Segoe UI" w:hAnsi="Segoe UI" w:cs="Segoe UI"/>
+          <w:color w:val="212529"/>
+        </w:rPr>
+        <w:t>)</w:t>
       </w:r>
       <w:r>
         <w:rPr>
@@ -14437,13 +18184,23 @@
           <w:color w:val="212529"/>
         </w:rPr>
       </w:pPr>
+      <w:proofErr w:type="gramStart"/>
       <w:r>
         <w:rPr>
           <w:rStyle w:val="Strong"/>
           <w:rFonts w:ascii="Segoe UI" w:hAnsi="Segoe UI" w:cs="Segoe UI"/>
           <w:color w:val="212529"/>
         </w:rPr>
-        <w:t>delete()</w:t>
+        <w:t>delete(</w:t>
+      </w:r>
+      <w:proofErr w:type="gramEnd"/>
+      <w:r>
+        <w:rPr>
+          <w:rStyle w:val="Strong"/>
+          <w:rFonts w:ascii="Segoe UI" w:hAnsi="Segoe UI" w:cs="Segoe UI"/>
+          <w:color w:val="212529"/>
+        </w:rPr>
+        <w:t>)</w:t>
       </w:r>
       <w:r>
         <w:rPr>
@@ -14477,13 +18234,23 @@
           <w:color w:val="212529"/>
         </w:rPr>
       </w:pPr>
+      <w:proofErr w:type="gramStart"/>
       <w:r>
         <w:rPr>
           <w:rStyle w:val="Strong"/>
           <w:rFonts w:ascii="Segoe UI" w:hAnsi="Segoe UI" w:cs="Segoe UI"/>
           <w:color w:val="212529"/>
         </w:rPr>
-        <w:t>list()</w:t>
+        <w:t>list(</w:t>
+      </w:r>
+      <w:proofErr w:type="gramEnd"/>
+      <w:r>
+        <w:rPr>
+          <w:rStyle w:val="Strong"/>
+          <w:rFonts w:ascii="Segoe UI" w:hAnsi="Segoe UI" w:cs="Segoe UI"/>
+          <w:color w:val="212529"/>
+        </w:rPr>
+        <w:t>)</w:t>
       </w:r>
       <w:r>
         <w:rPr>
@@ -14610,6 +18377,7 @@
         </w:rPr>
       </w:pPr>
       <w:proofErr w:type="spellStart"/>
+      <w:proofErr w:type="gramStart"/>
       <w:r>
         <w:rPr>
           <w:rStyle w:val="Strong"/>
@@ -14625,7 +18393,16 @@
           <w:rFonts w:ascii="Segoe UI" w:hAnsi="Segoe UI" w:cs="Segoe UI"/>
           <w:color w:val="212529"/>
         </w:rPr>
-        <w:t>()</w:t>
+        <w:t>(</w:t>
+      </w:r>
+      <w:proofErr w:type="gramEnd"/>
+      <w:r>
+        <w:rPr>
+          <w:rStyle w:val="Strong"/>
+          <w:rFonts w:ascii="Segoe UI" w:hAnsi="Segoe UI" w:cs="Segoe UI"/>
+          <w:color w:val="212529"/>
+        </w:rPr>
+        <w:t>)</w:t>
       </w:r>
       <w:r>
         <w:rPr>
@@ -14682,6 +18459,7 @@
         </w:rPr>
       </w:pPr>
       <w:proofErr w:type="spellStart"/>
+      <w:proofErr w:type="gramStart"/>
       <w:r>
         <w:rPr>
           <w:rStyle w:val="Strong"/>
@@ -14697,7 +18475,16 @@
           <w:rFonts w:ascii="Segoe UI" w:hAnsi="Segoe UI" w:cs="Segoe UI"/>
           <w:color w:val="212529"/>
         </w:rPr>
-        <w:t xml:space="preserve">(File </w:t>
+        <w:t>(</w:t>
+      </w:r>
+      <w:proofErr w:type="gramEnd"/>
+      <w:r>
+        <w:rPr>
+          <w:rStyle w:val="Strong"/>
+          <w:rFonts w:ascii="Segoe UI" w:hAnsi="Segoe UI" w:cs="Segoe UI"/>
+          <w:color w:val="212529"/>
+        </w:rPr>
+        <w:t xml:space="preserve">File </w:t>
       </w:r>
       <w:proofErr w:type="spellStart"/>
       <w:r>
@@ -14921,7 +18708,14 @@
               <w:rPr>
                 <w:sz w:val="18"/>
               </w:rPr>
-              <w:t>KH_Add</w:t>
+              <w:t>KH_</w:t>
+            </w:r>
+            <w:proofErr w:type="gramStart"/>
+            <w:r>
+              <w:rPr>
+                <w:sz w:val="18"/>
+              </w:rPr>
+              <w:t>Add</w:t>
             </w:r>
             <w:proofErr w:type="spellEnd"/>
             <w:r>
@@ -14931,6 +18725,7 @@
               <w:t>(</w:t>
             </w:r>
             <w:proofErr w:type="spellStart"/>
+            <w:proofErr w:type="gramEnd"/>
             <w:r>
               <w:rPr>
                 <w:sz w:val="18"/>
@@ -14985,7 +18780,21 @@
               <w:rPr>
                 <w:sz w:val="18"/>
               </w:rPr>
-              <w:t xml:space="preserve"> = new File(path + "KH.TXT");</w:t>
+              <w:t xml:space="preserve"> = new </w:t>
+            </w:r>
+            <w:proofErr w:type="gramStart"/>
+            <w:r>
+              <w:rPr>
+                <w:sz w:val="18"/>
+              </w:rPr>
+              <w:t>File(</w:t>
+            </w:r>
+            <w:proofErr w:type="gramEnd"/>
+            <w:r>
+              <w:rPr>
+                <w:sz w:val="18"/>
+              </w:rPr>
+              <w:t>path + "KH.TXT");</w:t>
             </w:r>
           </w:p>
           <w:p>
@@ -15000,14 +18809,28 @@
               <w:rPr>
                 <w:sz w:val="18"/>
               </w:rPr>
-              <w:t xml:space="preserve">        if (!</w:t>
+              <w:t xml:space="preserve">        if </w:t>
+            </w:r>
+            <w:proofErr w:type="gramStart"/>
+            <w:r>
+              <w:rPr>
+                <w:sz w:val="18"/>
+              </w:rPr>
+              <w:t>(!</w:t>
             </w:r>
             <w:proofErr w:type="spellStart"/>
             <w:r>
               <w:rPr>
                 <w:sz w:val="18"/>
               </w:rPr>
-              <w:t>file.exists</w:t>
+              <w:t>file</w:t>
+            </w:r>
+            <w:proofErr w:type="gramEnd"/>
+            <w:r>
+              <w:rPr>
+                <w:sz w:val="18"/>
+              </w:rPr>
+              <w:t>.exists</w:t>
             </w:r>
             <w:proofErr w:type="spellEnd"/>
             <w:r>
@@ -15032,6 +18855,7 @@
               <w:t xml:space="preserve">            </w:t>
             </w:r>
             <w:proofErr w:type="spellStart"/>
+            <w:proofErr w:type="gramStart"/>
             <w:r>
               <w:rPr>
                 <w:sz w:val="18"/>
@@ -15039,6 +18863,7 @@
               <w:t>file.createNewFile</w:t>
             </w:r>
             <w:proofErr w:type="spellEnd"/>
+            <w:proofErr w:type="gramEnd"/>
             <w:r>
               <w:rPr>
                 <w:sz w:val="18"/>
@@ -15113,6 +18938,7 @@
               <w:t xml:space="preserve"> = new </w:t>
             </w:r>
             <w:proofErr w:type="spellStart"/>
+            <w:proofErr w:type="gramStart"/>
             <w:r>
               <w:rPr>
                 <w:sz w:val="18"/>
@@ -15124,7 +18950,14 @@
               <w:rPr>
                 <w:sz w:val="18"/>
               </w:rPr>
-              <w:t>(file, true);</w:t>
+              <w:t>(</w:t>
+            </w:r>
+            <w:proofErr w:type="gramEnd"/>
+            <w:r>
+              <w:rPr>
+                <w:sz w:val="18"/>
+              </w:rPr>
+              <w:t>file, true);</w:t>
             </w:r>
           </w:p>
           <w:p>
@@ -15213,6 +19046,7 @@
               <w:t xml:space="preserve">        if (</w:t>
             </w:r>
             <w:proofErr w:type="spellStart"/>
+            <w:proofErr w:type="gramStart"/>
             <w:r>
               <w:rPr>
                 <w:sz w:val="18"/>
@@ -15220,6 +19054,7 @@
               <w:t>data.getMaKH</w:t>
             </w:r>
             <w:proofErr w:type="spellEnd"/>
+            <w:proofErr w:type="gramEnd"/>
             <w:r>
               <w:rPr>
                 <w:sz w:val="18"/>
@@ -15343,6 +19178,7 @@
               <w:t>(</w:t>
             </w:r>
             <w:proofErr w:type="spellStart"/>
+            <w:proofErr w:type="gramStart"/>
             <w:r>
               <w:rPr>
                 <w:sz w:val="18"/>
@@ -15350,6 +19186,7 @@
               <w:t>data.getMaKH</w:t>
             </w:r>
             <w:proofErr w:type="spellEnd"/>
+            <w:proofErr w:type="gramEnd"/>
             <w:r>
               <w:rPr>
                 <w:sz w:val="18"/>
@@ -15415,6 +19252,7 @@
               <w:t>(</w:t>
             </w:r>
             <w:proofErr w:type="spellStart"/>
+            <w:proofErr w:type="gramStart"/>
             <w:r>
               <w:rPr>
                 <w:sz w:val="18"/>
@@ -15422,6 +19260,7 @@
               <w:t>data.getHoTen</w:t>
             </w:r>
             <w:proofErr w:type="spellEnd"/>
+            <w:proofErr w:type="gramEnd"/>
             <w:r>
               <w:rPr>
                 <w:sz w:val="18"/>
@@ -15441,7 +19280,6 @@
               <w:rPr>
                 <w:sz w:val="18"/>
               </w:rPr>
-              <w:lastRenderedPageBreak/>
               <w:t xml:space="preserve">        </w:t>
             </w:r>
             <w:proofErr w:type="spellStart"/>
@@ -15488,6 +19326,7 @@
               <w:t>(</w:t>
             </w:r>
             <w:proofErr w:type="spellStart"/>
+            <w:proofErr w:type="gramStart"/>
             <w:r>
               <w:rPr>
                 <w:sz w:val="18"/>
@@ -15495,6 +19334,7 @@
               <w:t>data.getDiaChi</w:t>
             </w:r>
             <w:proofErr w:type="spellEnd"/>
+            <w:proofErr w:type="gramEnd"/>
             <w:r>
               <w:rPr>
                 <w:sz w:val="18"/>
@@ -15560,6 +19400,7 @@
               <w:t>(</w:t>
             </w:r>
             <w:proofErr w:type="spellStart"/>
+            <w:proofErr w:type="gramStart"/>
             <w:r>
               <w:rPr>
                 <w:sz w:val="18"/>
@@ -15567,6 +19408,7 @@
               <w:t>data.getLoaiKH</w:t>
             </w:r>
             <w:proofErr w:type="spellEnd"/>
+            <w:proofErr w:type="gramEnd"/>
             <w:r>
               <w:rPr>
                 <w:sz w:val="18"/>
@@ -15651,6 +19493,7 @@
             <w:pPr>
               <w:shd w:val="clear" w:color="auto" w:fill="FFFFFF"/>
             </w:pPr>
+            <w:proofErr w:type="gramStart"/>
             <w:r>
               <w:rPr>
                 <w:rFonts w:ascii="Arial" w:eastAsia="Times New Roman" w:hAnsi="Arial" w:cs="Arial"/>
@@ -15669,7 +19512,17 @@
                 <w:sz w:val="24"/>
                 <w:szCs w:val="24"/>
               </w:rPr>
-              <w:t>() </w:t>
+              <w:t>(</w:t>
+            </w:r>
+            <w:proofErr w:type="gramEnd"/>
+            <w:r>
+              <w:rPr>
+                <w:rFonts w:ascii="Arial" w:eastAsia="Times New Roman" w:hAnsi="Arial" w:cs="Arial"/>
+                <w:color w:val="202124"/>
+                <w:sz w:val="24"/>
+                <w:szCs w:val="24"/>
+              </w:rPr>
+              <w:t>) </w:t>
             </w:r>
             <w:proofErr w:type="spellStart"/>
             <w:r>
@@ -16300,12 +20153,17 @@
         <w:t xml:space="preserve"> </w:t>
       </w:r>
       <w:proofErr w:type="spellStart"/>
+      <w:proofErr w:type="gramStart"/>
       <w:r>
         <w:t>kiếm</w:t>
       </w:r>
       <w:proofErr w:type="spellEnd"/>
       <w:r>
-        <w:t xml:space="preserve"> , </w:t>
+        <w:t xml:space="preserve"> ,</w:t>
+      </w:r>
+      <w:proofErr w:type="gramEnd"/>
+      <w:r>
+        <w:t xml:space="preserve"> </w:t>
       </w:r>
       <w:proofErr w:type="spellStart"/>
       <w:r>
@@ -16497,12 +20355,17 @@
         <w:t xml:space="preserve"> </w:t>
       </w:r>
       <w:proofErr w:type="spellStart"/>
+      <w:proofErr w:type="gramStart"/>
       <w:r>
         <w:t>sql</w:t>
       </w:r>
       <w:proofErr w:type="spellEnd"/>
       <w:r>
-        <w:t xml:space="preserve"> : </w:t>
+        <w:t xml:space="preserve"> :</w:t>
+      </w:r>
+      <w:proofErr w:type="gramEnd"/>
+      <w:r>
+        <w:t xml:space="preserve"> </w:t>
       </w:r>
       <w:proofErr w:type="spellStart"/>
       <w:r>
@@ -16622,13 +20485,18 @@
       </w:r>
       <w:proofErr w:type="spellEnd"/>
       <w:r>
-        <w:t xml:space="preserve"> ( </w:t>
+        <w:t xml:space="preserve"> </w:t>
+      </w:r>
+      <w:proofErr w:type="gramStart"/>
+      <w:r>
+        <w:t xml:space="preserve">( </w:t>
       </w:r>
       <w:proofErr w:type="spellStart"/>
       <w:r>
         <w:t>tức</w:t>
       </w:r>
       <w:proofErr w:type="spellEnd"/>
+      <w:proofErr w:type="gramEnd"/>
       <w:r>
         <w:t xml:space="preserve"> </w:t>
       </w:r>
@@ -16710,9 +20578,14 @@
       </w:r>
       <w:proofErr w:type="spellEnd"/>
       <w:r>
-        <w:t xml:space="preserve"> debug(</w:t>
-      </w:r>
-      <w:proofErr w:type="spellStart"/>
+        <w:t xml:space="preserve"> </w:t>
+      </w:r>
+      <w:proofErr w:type="gramStart"/>
+      <w:r>
+        <w:t>debug(</w:t>
+      </w:r>
+      <w:proofErr w:type="spellStart"/>
+      <w:proofErr w:type="gramEnd"/>
       <w:r>
         <w:t>đề</w:t>
       </w:r>

</xml_diff>